<commit_message>
Update Microsoft SQL Server SSL Setup Guide.docx
</commit_message>
<xml_diff>
--- a/Best Practices Checklists/Word/Microsoft SQL Server SSL Setup Guide.docx
+++ b/Best Practices Checklists/Word/Microsoft SQL Server SSL Setup Guide.docx
@@ -1,6 +1,6 @@
 
 <file path=word/document.xml><?xml version="1.0" encoding="utf-8"?>
-<w:document xmlns:wpc="http://schemas.microsoft.com/office/word/2010/wordprocessingCanvas" xmlns:cx="http://schemas.microsoft.com/office/drawing/2014/chartex" xmlns:cx1="http://schemas.microsoft.com/office/drawing/2015/9/8/chartex" xmlns:cx2="http://schemas.microsoft.com/office/drawing/2015/10/21/chartex" xmlns:cx3="http://schemas.microsoft.com/office/drawing/2016/5/9/chartex" xmlns:cx4="http://schemas.microsoft.com/office/drawing/2016/5/10/chartex" xmlns:cx5="http://schemas.microsoft.com/office/drawing/2016/5/11/chartex" xmlns:cx6="http://schemas.microsoft.com/office/drawing/2016/5/12/chartex" xmlns:cx7="http://schemas.microsoft.com/office/drawing/2016/5/13/chartex" xmlns:cx8="http://schemas.microsoft.com/office/drawing/2016/5/14/chartex" xmlns:mc="http://schemas.openxmlformats.org/markup-compatibility/2006" xmlns:aink="http://schemas.microsoft.com/office/drawing/2016/ink" xmlns:am3d="http://schemas.microsoft.com/office/drawing/2017/model3d" xmlns:o="urn:schemas-microsoft-com:office:office" xmlns:r="http://schemas.openxmlformats.org/officeDocument/2006/relationships" xmlns:m="http://schemas.openxmlformats.org/officeDocument/2006/math" xmlns:v="urn:schemas-microsoft-com:vml" xmlns:wp14="http://schemas.microsoft.com/office/word/2010/wordprocessingDrawing" xmlns:wp="http://schemas.openxmlformats.org/drawingml/2006/wordprocessingDrawing" xmlns:w10="urn:schemas-microsoft-com:office:word" xmlns:w="http://schemas.openxmlformats.org/wordprocessingml/2006/main" xmlns:w14="http://schemas.microsoft.com/office/word/2010/wordml" xmlns:w15="http://schemas.microsoft.com/office/word/2012/wordml" xmlns:w16cid="http://schemas.microsoft.com/office/word/2016/wordml/cid" xmlns:w16se="http://schemas.microsoft.com/office/word/2015/wordml/symex" xmlns:wpg="http://schemas.microsoft.com/office/word/2010/wordprocessingGroup" xmlns:wpi="http://schemas.microsoft.com/office/word/2010/wordprocessingInk" xmlns:wne="http://schemas.microsoft.com/office/word/2006/wordml" xmlns:wps="http://schemas.microsoft.com/office/word/2010/wordprocessingShape" mc:Ignorable="w14 w15 w16se w16cid wp14">
+<w:document xmlns:wpc="http://schemas.microsoft.com/office/word/2010/wordprocessingCanvas" xmlns:cx="http://schemas.microsoft.com/office/drawing/2014/chartex" xmlns:cx1="http://schemas.microsoft.com/office/drawing/2015/9/8/chartex" xmlns:cx2="http://schemas.microsoft.com/office/drawing/2015/10/21/chartex" xmlns:cx3="http://schemas.microsoft.com/office/drawing/2016/5/9/chartex" xmlns:cx4="http://schemas.microsoft.com/office/drawing/2016/5/10/chartex" xmlns:cx5="http://schemas.microsoft.com/office/drawing/2016/5/11/chartex" xmlns:cx6="http://schemas.microsoft.com/office/drawing/2016/5/12/chartex" xmlns:cx7="http://schemas.microsoft.com/office/drawing/2016/5/13/chartex" xmlns:cx8="http://schemas.microsoft.com/office/drawing/2016/5/14/chartex" xmlns:mc="http://schemas.openxmlformats.org/markup-compatibility/2006" xmlns:aink="http://schemas.microsoft.com/office/drawing/2016/ink" xmlns:am3d="http://schemas.microsoft.com/office/drawing/2017/model3d" xmlns:o="urn:schemas-microsoft-com:office:office" xmlns:oel="http://schemas.microsoft.com/office/2019/extlst" xmlns:r="http://schemas.openxmlformats.org/officeDocument/2006/relationships" xmlns:m="http://schemas.openxmlformats.org/officeDocument/2006/math" xmlns:v="urn:schemas-microsoft-com:vml" xmlns:wp14="http://schemas.microsoft.com/office/word/2010/wordprocessingDrawing" xmlns:wp="http://schemas.openxmlformats.org/drawingml/2006/wordprocessingDrawing" xmlns:w10="urn:schemas-microsoft-com:office:word" xmlns:w="http://schemas.openxmlformats.org/wordprocessingml/2006/main" xmlns:w14="http://schemas.microsoft.com/office/word/2010/wordml" xmlns:w15="http://schemas.microsoft.com/office/word/2012/wordml" xmlns:w16cex="http://schemas.microsoft.com/office/word/2018/wordml/cex" xmlns:w16cid="http://schemas.microsoft.com/office/word/2016/wordml/cid" xmlns:w16="http://schemas.microsoft.com/office/word/2018/wordml" xmlns:w16sdtdh="http://schemas.microsoft.com/office/word/2020/wordml/sdtdatahash" xmlns:w16se="http://schemas.microsoft.com/office/word/2015/wordml/symex" xmlns:wpg="http://schemas.microsoft.com/office/word/2010/wordprocessingGroup" xmlns:wpi="http://schemas.microsoft.com/office/word/2010/wordprocessingInk" xmlns:wne="http://schemas.microsoft.com/office/word/2006/wordml" xmlns:wps="http://schemas.microsoft.com/office/word/2010/wordprocessingShape" mc:Ignorable="w14 w15 w16se w16cid w16 w16cex w16sdtdh wp14">
   <w:body>
     <w:p>
       <w:pPr>
@@ -64,7 +64,7 @@
           <w:rStyle w:val="SubtleEmphasis"/>
         </w:rPr>
       </w:pPr>
-      <w:hyperlink r:id="rId8" w:history="1">
+      <w:hyperlink r:id="rId11" w:history="1">
         <w:r>
           <w:rPr>
             <w:rStyle w:val="Hyperlink"/>
@@ -92,6 +92,13 @@
     </w:p>
     <w:sdt>
       <w:sdtPr>
+        <w:rPr>
+          <w:rFonts w:asciiTheme="minorHAnsi" w:eastAsiaTheme="minorHAnsi" w:hAnsiTheme="minorHAnsi" w:cstheme="minorBidi"/>
+          <w:color w:val="auto"/>
+          <w:sz w:val="22"/>
+          <w:szCs w:val="22"/>
+          <w:lang w:bidi="he-IL"/>
+        </w:rPr>
         <w:id w:val="1699119934"/>
         <w:docPartObj>
           <w:docPartGallery w:val="Table of Contents"/>
@@ -100,14 +107,9 @@
       </w:sdtPr>
       <w:sdtEndPr>
         <w:rPr>
-          <w:rFonts w:asciiTheme="minorHAnsi" w:eastAsiaTheme="minorHAnsi" w:hAnsiTheme="minorHAnsi" w:cstheme="minorBidi"/>
           <w:b/>
           <w:bCs/>
           <w:noProof/>
-          <w:color w:val="auto"/>
-          <w:sz w:val="22"/>
-          <w:szCs w:val="22"/>
-          <w:lang w:bidi="he-IL"/>
         </w:rPr>
       </w:sdtEndPr>
       <w:sdtContent>
@@ -126,8 +128,10 @@
               <w:tab w:val="right" w:leader="dot" w:pos="10456"/>
             </w:tabs>
             <w:rPr>
+              <w:rFonts w:eastAsiaTheme="minorEastAsia"/>
               <w:noProof/>
               <w:rtl/>
+              <w:lang w:val="en-IL" w:eastAsia="en-IL"/>
             </w:rPr>
           </w:pPr>
           <w:r>
@@ -139,7 +143,7 @@
           <w:r>
             <w:fldChar w:fldCharType="separate"/>
           </w:r>
-          <w:hyperlink w:anchor="_Toc16603556" w:history="1">
+          <w:hyperlink w:anchor="_Toc118097773" w:history="1">
             <w:r>
               <w:rPr>
                 <w:rStyle w:val="Hyperlink"/>
@@ -191,7 +195,7 @@
                 <w:noProof/>
                 <w:webHidden/>
               </w:rPr>
-              <w:instrText>Toc16603556 \h</w:instrText>
+              <w:instrText>Toc118097773 \h</w:instrText>
             </w:r>
             <w:r>
               <w:rPr>
@@ -220,6 +224,7 @@
               <w:rPr>
                 <w:noProof/>
                 <w:webHidden/>
+                <w:rtl/>
               </w:rPr>
               <w:t>2</w:t>
             </w:r>
@@ -240,11 +245,13 @@
               <w:tab w:val="right" w:leader="dot" w:pos="10456"/>
             </w:tabs>
             <w:rPr>
+              <w:rFonts w:eastAsiaTheme="minorEastAsia"/>
               <w:noProof/>
               <w:rtl/>
+              <w:lang w:val="en-IL" w:eastAsia="en-IL"/>
             </w:rPr>
           </w:pPr>
-          <w:hyperlink w:anchor="_Toc16603557" w:history="1">
+          <w:hyperlink w:anchor="_Toc118097774" w:history="1">
             <w:r>
               <w:rPr>
                 <w:rStyle w:val="Hyperlink"/>
@@ -296,7 +303,7 @@
                 <w:noProof/>
                 <w:webHidden/>
               </w:rPr>
-              <w:instrText>Toc16603557 \h</w:instrText>
+              <w:instrText>Toc118097774 \h</w:instrText>
             </w:r>
             <w:r>
               <w:rPr>
@@ -325,6 +332,7 @@
               <w:rPr>
                 <w:noProof/>
                 <w:webHidden/>
+                <w:rtl/>
               </w:rPr>
               <w:t>3</w:t>
             </w:r>
@@ -345,11 +353,13 @@
               <w:tab w:val="right" w:leader="dot" w:pos="10456"/>
             </w:tabs>
             <w:rPr>
+              <w:rFonts w:eastAsiaTheme="minorEastAsia"/>
               <w:noProof/>
               <w:rtl/>
+              <w:lang w:val="en-IL" w:eastAsia="en-IL"/>
             </w:rPr>
           </w:pPr>
-          <w:hyperlink w:anchor="_Toc16603558" w:history="1">
+          <w:hyperlink w:anchor="_Toc118097775" w:history="1">
             <w:r>
               <w:rPr>
                 <w:rStyle w:val="Hyperlink"/>
@@ -401,7 +411,7 @@
                 <w:noProof/>
                 <w:webHidden/>
               </w:rPr>
-              <w:instrText>Toc16603558 \h</w:instrText>
+              <w:instrText>Toc118097775 \h</w:instrText>
             </w:r>
             <w:r>
               <w:rPr>
@@ -430,6 +440,7 @@
               <w:rPr>
                 <w:noProof/>
                 <w:webHidden/>
+                <w:rtl/>
               </w:rPr>
               <w:t>3</w:t>
             </w:r>
@@ -450,11 +461,13 @@
               <w:tab w:val="right" w:leader="dot" w:pos="10456"/>
             </w:tabs>
             <w:rPr>
+              <w:rFonts w:eastAsiaTheme="minorEastAsia"/>
               <w:noProof/>
               <w:rtl/>
+              <w:lang w:val="en-IL" w:eastAsia="en-IL"/>
             </w:rPr>
           </w:pPr>
-          <w:hyperlink w:anchor="_Toc16603559" w:history="1">
+          <w:hyperlink w:anchor="_Toc118097776" w:history="1">
             <w:r>
               <w:rPr>
                 <w:rStyle w:val="Hyperlink"/>
@@ -506,7 +519,7 @@
                 <w:noProof/>
                 <w:webHidden/>
               </w:rPr>
-              <w:instrText>Toc16603559 \h</w:instrText>
+              <w:instrText>Toc118097776 \h</w:instrText>
             </w:r>
             <w:r>
               <w:rPr>
@@ -535,6 +548,7 @@
               <w:rPr>
                 <w:noProof/>
                 <w:webHidden/>
+                <w:rtl/>
               </w:rPr>
               <w:t>3</w:t>
             </w:r>
@@ -555,16 +569,17 @@
               <w:tab w:val="right" w:leader="dot" w:pos="10456"/>
             </w:tabs>
             <w:rPr>
+              <w:rFonts w:eastAsiaTheme="minorEastAsia"/>
               <w:noProof/>
               <w:rtl/>
+              <w:lang w:val="en-IL" w:eastAsia="en-IL"/>
             </w:rPr>
           </w:pPr>
-          <w:hyperlink w:anchor="_Toc16603560" w:history="1">
+          <w:hyperlink w:anchor="_Toc118097777" w:history="1">
             <w:r>
               <w:rPr>
                 <w:rStyle w:val="Hyperlink"/>
                 <w:noProof/>
-                <w:lang/>
               </w:rPr>
               <w:t>Configuring the SQL Server clients to use encrypted connections</w:t>
             </w:r>
@@ -612,7 +627,7 @@
                 <w:noProof/>
                 <w:webHidden/>
               </w:rPr>
-              <w:instrText>Toc16603560 \h</w:instrText>
+              <w:instrText>Toc118097777 \h</w:instrText>
             </w:r>
             <w:r>
               <w:rPr>
@@ -641,6 +656,7 @@
               <w:rPr>
                 <w:noProof/>
                 <w:webHidden/>
+                <w:rtl/>
               </w:rPr>
               <w:t>3</w:t>
             </w:r>
@@ -661,48 +677,19 @@
               <w:tab w:val="right" w:leader="dot" w:pos="10456"/>
             </w:tabs>
             <w:rPr>
+              <w:rFonts w:eastAsiaTheme="minorEastAsia"/>
               <w:noProof/>
               <w:rtl/>
+              <w:lang w:val="en-IL" w:eastAsia="en-IL"/>
             </w:rPr>
           </w:pPr>
-          <w:hyperlink w:anchor="_Toc16603561" w:history="1">
+          <w:hyperlink w:anchor="_Toc118097778" w:history="1">
             <w:r>
               <w:rPr>
                 <w:rStyle w:val="Hyperlink"/>
                 <w:noProof/>
-                <w:lang/>
-              </w:rPr>
-              <w:t>Check if connection</w:t>
-            </w:r>
-            <w:r>
-              <w:rPr>
-                <w:rStyle w:val="Hyperlink"/>
-                <w:noProof/>
-              </w:rPr>
-              <w:t>s</w:t>
-            </w:r>
-            <w:r>
-              <w:rPr>
-                <w:rStyle w:val="Hyperlink"/>
-                <w:noProof/>
-                <w:lang/>
-              </w:rPr>
-              <w:t xml:space="preserve"> </w:t>
-            </w:r>
-            <w:r>
-              <w:rPr>
-                <w:rStyle w:val="Hyperlink"/>
-                <w:noProof/>
-              </w:rPr>
-              <w:t>are</w:t>
-            </w:r>
-            <w:r>
-              <w:rPr>
-                <w:rStyle w:val="Hyperlink"/>
-                <w:noProof/>
-                <w:lang/>
-              </w:rPr>
-              <w:t xml:space="preserve"> encrypted</w:t>
+              </w:rPr>
+              <w:t>Check if connections are encrypted</w:t>
             </w:r>
             <w:r>
               <w:rPr>
@@ -748,7 +735,7 @@
                 <w:noProof/>
                 <w:webHidden/>
               </w:rPr>
-              <w:instrText>Toc16603561 \h</w:instrText>
+              <w:instrText>Toc118097778 \h</w:instrText>
             </w:r>
             <w:r>
               <w:rPr>
@@ -777,6 +764,7 @@
               <w:rPr>
                 <w:noProof/>
                 <w:webHidden/>
+                <w:rtl/>
               </w:rPr>
               <w:t>4</w:t>
             </w:r>
@@ -797,16 +785,17 @@
               <w:tab w:val="right" w:leader="dot" w:pos="10456"/>
             </w:tabs>
             <w:rPr>
+              <w:rFonts w:eastAsiaTheme="minorEastAsia"/>
               <w:noProof/>
               <w:rtl/>
+              <w:lang w:val="en-IL" w:eastAsia="en-IL"/>
             </w:rPr>
           </w:pPr>
-          <w:hyperlink w:anchor="_Toc16603562" w:history="1">
+          <w:hyperlink w:anchor="_Toc118097779" w:history="1">
             <w:r>
               <w:rPr>
                 <w:rStyle w:val="Hyperlink"/>
                 <w:noProof/>
-                <w:lang/>
               </w:rPr>
               <w:t>Try to connect using the Fully Qualified Domain Name</w:t>
             </w:r>
@@ -854,7 +843,7 @@
                 <w:noProof/>
                 <w:webHidden/>
               </w:rPr>
-              <w:instrText>Toc16603562 \h</w:instrText>
+              <w:instrText>Toc118097779 \h</w:instrText>
             </w:r>
             <w:r>
               <w:rPr>
@@ -883,6 +872,7 @@
               <w:rPr>
                 <w:noProof/>
                 <w:webHidden/>
+                <w:rtl/>
               </w:rPr>
               <w:t>4</w:t>
             </w:r>
@@ -903,16 +893,17 @@
               <w:tab w:val="right" w:leader="dot" w:pos="10456"/>
             </w:tabs>
             <w:rPr>
+              <w:rFonts w:eastAsiaTheme="minorEastAsia"/>
               <w:noProof/>
               <w:rtl/>
+              <w:lang w:val="en-IL" w:eastAsia="en-IL"/>
             </w:rPr>
           </w:pPr>
-          <w:hyperlink w:anchor="_Toc16603563" w:history="1">
+          <w:hyperlink w:anchor="_Toc118097780" w:history="1">
             <w:r>
               <w:rPr>
                 <w:rStyle w:val="Hyperlink"/>
                 <w:noProof/>
-                <w:lang/>
               </w:rPr>
               <w:t>Check the connection string of your application</w:t>
             </w:r>
@@ -960,7 +951,7 @@
                 <w:noProof/>
                 <w:webHidden/>
               </w:rPr>
-              <w:instrText>Toc16603563 \h</w:instrText>
+              <w:instrText>Toc118097780 \h</w:instrText>
             </w:r>
             <w:r>
               <w:rPr>
@@ -989,6 +980,7 @@
               <w:rPr>
                 <w:noProof/>
                 <w:webHidden/>
+                <w:rtl/>
               </w:rPr>
               <w:t>4</w:t>
             </w:r>
@@ -1009,11 +1001,13 @@
               <w:tab w:val="right" w:leader="dot" w:pos="10456"/>
             </w:tabs>
             <w:rPr>
+              <w:rFonts w:eastAsiaTheme="minorEastAsia"/>
               <w:noProof/>
               <w:rtl/>
+              <w:lang w:val="en-IL" w:eastAsia="en-IL"/>
             </w:rPr>
           </w:pPr>
-          <w:hyperlink w:anchor="_Toc16603564" w:history="1">
+          <w:hyperlink w:anchor="_Toc118097781" w:history="1">
             <w:r>
               <w:rPr>
                 <w:rStyle w:val="Hyperlink"/>
@@ -1065,7 +1059,7 @@
                 <w:noProof/>
                 <w:webHidden/>
               </w:rPr>
-              <w:instrText>Toc16603564 \h</w:instrText>
+              <w:instrText>Toc118097781 \h</w:instrText>
             </w:r>
             <w:r>
               <w:rPr>
@@ -1094,6 +1088,7 @@
               <w:rPr>
                 <w:noProof/>
                 <w:webHidden/>
+                <w:rtl/>
               </w:rPr>
               <w:t>4</w:t>
             </w:r>
@@ -1114,11 +1109,13 @@
               <w:tab w:val="right" w:leader="dot" w:pos="10456"/>
             </w:tabs>
             <w:rPr>
+              <w:rFonts w:eastAsiaTheme="minorEastAsia"/>
               <w:noProof/>
               <w:rtl/>
+              <w:lang w:val="en-IL" w:eastAsia="en-IL"/>
             </w:rPr>
           </w:pPr>
-          <w:hyperlink w:anchor="_Toc16603565" w:history="1">
+          <w:hyperlink w:anchor="_Toc118097782" w:history="1">
             <w:r>
               <w:rPr>
                 <w:rStyle w:val="Hyperlink"/>
@@ -1170,7 +1167,7 @@
                 <w:noProof/>
                 <w:webHidden/>
               </w:rPr>
-              <w:instrText>Toc16603565 \h</w:instrText>
+              <w:instrText>Toc118097782 \h</w:instrText>
             </w:r>
             <w:r>
               <w:rPr>
@@ -1199,6 +1196,7 @@
               <w:rPr>
                 <w:noProof/>
                 <w:webHidden/>
+                <w:rtl/>
               </w:rPr>
               <w:t>5</w:t>
             </w:r>
@@ -1219,11 +1217,13 @@
               <w:tab w:val="right" w:leader="dot" w:pos="10456"/>
             </w:tabs>
             <w:rPr>
+              <w:rFonts w:eastAsiaTheme="minorEastAsia"/>
               <w:noProof/>
               <w:rtl/>
+              <w:lang w:val="en-IL" w:eastAsia="en-IL"/>
             </w:rPr>
           </w:pPr>
-          <w:hyperlink w:anchor="_Toc16603566" w:history="1">
+          <w:hyperlink w:anchor="_Toc118097783" w:history="1">
             <w:r>
               <w:rPr>
                 <w:rStyle w:val="Hyperlink"/>
@@ -1275,7 +1275,7 @@
                 <w:noProof/>
                 <w:webHidden/>
               </w:rPr>
-              <w:instrText>Toc16603566 \h</w:instrText>
+              <w:instrText>Toc118097783 \h</w:instrText>
             </w:r>
             <w:r>
               <w:rPr>
@@ -1304,6 +1304,7 @@
               <w:rPr>
                 <w:noProof/>
                 <w:webHidden/>
+                <w:rtl/>
               </w:rPr>
               <w:t>5</w:t>
             </w:r>
@@ -1324,11 +1325,13 @@
               <w:tab w:val="right" w:leader="dot" w:pos="10456"/>
             </w:tabs>
             <w:rPr>
+              <w:rFonts w:eastAsiaTheme="minorEastAsia"/>
               <w:noProof/>
               <w:rtl/>
+              <w:lang w:val="en-IL" w:eastAsia="en-IL"/>
             </w:rPr>
           </w:pPr>
-          <w:hyperlink w:anchor="_Toc16603567" w:history="1">
+          <w:hyperlink w:anchor="_Toc118097784" w:history="1">
             <w:r>
               <w:rPr>
                 <w:rStyle w:val="Hyperlink"/>
@@ -1380,7 +1383,7 @@
                 <w:noProof/>
                 <w:webHidden/>
               </w:rPr>
-              <w:instrText>Toc16603567 \h</w:instrText>
+              <w:instrText>Toc118097784 \h</w:instrText>
             </w:r>
             <w:r>
               <w:rPr>
@@ -1409,6 +1412,7 @@
               <w:rPr>
                 <w:noProof/>
                 <w:webHidden/>
+                <w:rtl/>
               </w:rPr>
               <w:t>6</w:t>
             </w:r>
@@ -1446,40 +1450,26 @@
       <w:pPr>
         <w:pStyle w:val="Heading1"/>
       </w:pPr>
-      <w:bookmarkStart w:id="0" w:name="_Toc16603556"/>
+      <w:bookmarkStart w:id="0" w:name="_Toc118097773"/>
       <w:r>
         <w:t>Produce CA Certificates</w:t>
       </w:r>
       <w:bookmarkEnd w:id="0"/>
     </w:p>
     <w:p>
-      <w:pPr>
-        <w:rPr>
-          <w:lang/>
-        </w:rPr>
-      </w:pPr>
-      <w:r>
-        <w:rPr>
-          <w:lang/>
-        </w:rPr>
+      <w:r>
         <w:t xml:space="preserve">The first step to secure the connections is to obtain a security certificate. </w:t>
       </w:r>
       <w:r>
-        <w:t xml:space="preserve">These certificates need to be generated by IT, or by a </w:t>
-      </w:r>
-      <w:r>
-        <w:t xml:space="preserve">trusted </w:t>
-      </w:r>
-      <w:r>
-        <w:t>CA.</w:t>
-      </w:r>
-      <w:r>
-        <w:t xml:space="preserve"> </w:t>
-      </w:r>
-      <w:r>
-        <w:rPr>
-          <w:lang/>
-        </w:rPr>
+        <w:t>These certificates need to be generated by IT, or by a trusted CA</w:t>
+      </w:r>
+      <w:r>
+        <w:t xml:space="preserve"> (Certification Authority)</w:t>
+      </w:r>
+      <w:r>
+        <w:t xml:space="preserve">. </w:t>
+      </w:r>
+      <w:r>
         <w:t>There are several requirements which should be fulfilled by the certificate:</w:t>
       </w:r>
     </w:p>
@@ -1489,42 +1479,28 @@
           <w:ilvl w:val="0"/>
           <w:numId w:val="25"/>
         </w:numPr>
-        <w:rPr>
-          <w:lang/>
-        </w:rPr>
-      </w:pPr>
-      <w:r>
-        <w:rPr>
-          <w:lang/>
-        </w:rPr>
+      </w:pPr>
+      <w:r>
         <w:t>It must be valid thus the current system date and time should be between the </w:t>
       </w:r>
       <w:r>
         <w:rPr>
           <w:b/>
           <w:bCs/>
-          <w:lang/>
         </w:rPr>
         <w:t>Valid From</w:t>
       </w:r>
       <w:r>
-        <w:rPr>
-          <w:lang/>
-        </w:rPr>
         <w:t> and </w:t>
       </w:r>
       <w:r>
         <w:rPr>
           <w:b/>
           <w:bCs/>
-          <w:lang/>
         </w:rPr>
         <w:t>Valid To</w:t>
       </w:r>
       <w:r>
-        <w:rPr>
-          <w:lang/>
-        </w:rPr>
         <w:t> properties of the certificate.</w:t>
       </w:r>
     </w:p>
@@ -1534,51 +1510,34 @@
           <w:ilvl w:val="0"/>
           <w:numId w:val="25"/>
         </w:numPr>
-        <w:rPr>
-          <w:lang/>
-        </w:rPr>
-      </w:pPr>
-      <w:r>
-        <w:rPr>
-          <w:lang/>
-        </w:rPr>
+      </w:pPr>
+      <w:r>
         <w:t>The </w:t>
       </w:r>
       <w:r>
         <w:rPr>
           <w:b/>
           <w:bCs/>
-          <w:lang/>
         </w:rPr>
         <w:t>Common Name (CN)</w:t>
       </w:r>
       <w:r>
-        <w:rPr>
-          <w:lang/>
-        </w:rPr>
         <w:t> in the </w:t>
       </w:r>
       <w:r>
         <w:rPr>
           <w:b/>
           <w:bCs/>
-          <w:lang/>
         </w:rPr>
         <w:t>Subject</w:t>
       </w:r>
       <w:r>
-        <w:rPr>
-          <w:lang/>
-        </w:rPr>
         <w:t> property of the certificate must be the same as the fully qualified domain name (FQDN) of the server computer</w:t>
       </w:r>
       <w:r>
         <w:t>(s)</w:t>
       </w:r>
       <w:r>
-        <w:rPr>
-          <w:lang/>
-        </w:rPr>
         <w:t>.</w:t>
       </w:r>
     </w:p>
@@ -1588,14 +1547,8 @@
           <w:ilvl w:val="0"/>
           <w:numId w:val="25"/>
         </w:numPr>
-        <w:rPr>
-          <w:lang/>
-        </w:rPr>
-      </w:pPr>
-      <w:r>
-        <w:rPr>
-          <w:lang/>
-        </w:rPr>
+      </w:pPr>
+      <w:r>
         <w:t>It must be issued for server authentication so the </w:t>
       </w:r>
       <w:r>
@@ -1609,40 +1562,27 @@
         <w:rPr>
           <w:b/>
           <w:bCs/>
-          <w:lang/>
         </w:rPr>
         <w:t xml:space="preserve"> Key Usage</w:t>
       </w:r>
       <w:r>
-        <w:rPr>
-          <w:lang/>
-        </w:rPr>
         <w:t> property of the certificate should include '</w:t>
       </w:r>
       <w:r>
         <w:rPr>
           <w:i/>
           <w:iCs/>
-          <w:lang/>
         </w:rPr>
         <w:t>Server Authentication (1.3.6.1.5.5.7.3.1)</w:t>
       </w:r>
       <w:r>
-        <w:rPr>
-          <w:lang/>
-        </w:rPr>
         <w:t>' (see below).</w:t>
       </w:r>
     </w:p>
     <w:p>
-      <w:pPr>
-        <w:rPr>
-          <w:lang/>
-        </w:rPr>
-      </w:pPr>
-      <w:r>
-        <w:rPr>
-          <w:lang/>
+      <w:r>
+        <w:rPr>
+          <w:noProof/>
         </w:rPr>
         <w:drawing>
           <wp:inline distT="0" distB="0" distL="0" distR="0" wp14:anchorId="753A87F5" wp14:editId="1F832462">
@@ -1662,7 +1602,7 @@
                     </pic:cNvPicPr>
                   </pic:nvPicPr>
                   <pic:blipFill>
-                    <a:blip r:embed="rId9">
+                    <a:blip r:embed="rId12">
                       <a:extLst>
                         <a:ext uri="{28A0092B-C50C-407E-A947-70E740481C1C}">
                           <a14:useLocalDpi xmlns:a14="http://schemas.microsoft.com/office/drawing/2010/main" val="0"/>
@@ -1700,73 +1640,45 @@
           <w:ilvl w:val="0"/>
           <w:numId w:val="25"/>
         </w:numPr>
-        <w:rPr>
-          <w:lang/>
-        </w:rPr>
-      </w:pPr>
-      <w:r>
-        <w:rPr>
-          <w:lang/>
-        </w:rPr>
+      </w:pPr>
+      <w:r>
         <w:t>It must be created by using the </w:t>
       </w:r>
       <w:r>
         <w:rPr>
           <w:b/>
           <w:bCs/>
-          <w:lang/>
         </w:rPr>
         <w:t>KeySpec</w:t>
       </w:r>
       <w:r>
-        <w:rPr>
-          <w:lang/>
-        </w:rPr>
         <w:t> option of '</w:t>
       </w:r>
       <w:r>
         <w:rPr>
           <w:i/>
           <w:iCs/>
-          <w:lang/>
         </w:rPr>
         <w:t>AT_KEYEXCHANGE</w:t>
       </w:r>
       <w:r>
-        <w:rPr>
-          <w:lang/>
-        </w:rPr>
         <w:t>'.</w:t>
       </w:r>
     </w:p>
     <w:p>
-      <w:pPr>
-        <w:rPr>
-          <w:lang/>
-        </w:rPr>
-      </w:pPr>
-      <w:r>
-        <w:rPr>
-          <w:lang/>
-        </w:rPr>
+      <w:r>
         <w:t xml:space="preserve">It is possible to use self-signed certificates, but </w:t>
       </w:r>
       <w:r>
         <w:t xml:space="preserve">this should be done </w:t>
       </w:r>
       <w:r>
-        <w:rPr>
-          <w:lang/>
-        </w:rPr>
         <w:t xml:space="preserve">for test purposes </w:t>
       </w:r>
       <w:r>
         <w:t>only, and must be avoided in production environments</w:t>
       </w:r>
       <w:r>
-        <w:rPr>
-          <w:lang/>
-        </w:rPr>
         <w:t>.</w:t>
       </w:r>
     </w:p>
@@ -1774,7 +1686,7 @@
       <w:pPr>
         <w:pStyle w:val="Heading1"/>
       </w:pPr>
-      <w:bookmarkStart w:id="1" w:name="_Toc16603557"/>
+      <w:bookmarkStart w:id="1" w:name="_Toc118097774"/>
       <w:r>
         <w:lastRenderedPageBreak/>
         <w:t>Import the CA Certificate</w:t>
@@ -1946,7 +1858,7 @@
       <w:pPr>
         <w:pStyle w:val="Heading1"/>
       </w:pPr>
-      <w:bookmarkStart w:id="2" w:name="_Toc16603558"/>
+      <w:bookmarkStart w:id="2" w:name="_Toc118097775"/>
       <w:r>
         <w:t>Enable the SSL Setting in SQL Server</w:t>
       </w:r>
@@ -2093,10 +2005,7 @@
         <w:t>No</w:t>
       </w:r>
       <w:r>
-        <w:t xml:space="preserve"> </w:t>
-      </w:r>
-      <w:r>
-        <w:t xml:space="preserve">in the </w:t>
+        <w:t xml:space="preserve"> in the </w:t>
       </w:r>
       <w:proofErr w:type="spellStart"/>
       <w:r>
@@ -2125,7 +2034,7 @@
       <w:pPr>
         <w:pStyle w:val="Heading1"/>
       </w:pPr>
-      <w:bookmarkStart w:id="3" w:name="_Toc16603559"/>
+      <w:bookmarkStart w:id="3" w:name="_Toc118097776"/>
       <w:r>
         <w:t>Restart the SQL Server service</w:t>
       </w:r>
@@ -2139,29 +2048,15 @@
     <w:p>
       <w:pPr>
         <w:pStyle w:val="Heading1"/>
-        <w:rPr>
-          <w:lang/>
-        </w:rPr>
-      </w:pPr>
-      <w:bookmarkStart w:id="4" w:name="_Toc16603560"/>
-      <w:r>
-        <w:rPr>
-          <w:lang/>
-        </w:rPr>
+      </w:pPr>
+      <w:bookmarkStart w:id="4" w:name="_Toc118097777"/>
+      <w:r>
         <w:t>Configuring the SQL Server clients to use encrypted connections</w:t>
       </w:r>
       <w:bookmarkEnd w:id="4"/>
     </w:p>
     <w:p>
-      <w:pPr>
-        <w:rPr>
-          <w:lang/>
-        </w:rPr>
-      </w:pPr>
-      <w:r>
-        <w:rPr>
-          <w:lang/>
-        </w:rPr>
+      <w:r>
         <w:t>You should export the certificate from your SQL Server and install it on the client computer to establish the encryption.</w:t>
       </w:r>
     </w:p>
@@ -2171,14 +2066,8 @@
           <w:ilvl w:val="0"/>
           <w:numId w:val="28"/>
         </w:numPr>
-        <w:rPr>
-          <w:lang/>
-        </w:rPr>
-      </w:pPr>
-      <w:r>
-        <w:rPr>
-          <w:lang/>
-        </w:rPr>
+      </w:pPr>
+      <w:r>
         <w:t>Open the MMC Certificates Snap-in as described above.</w:t>
       </w:r>
     </w:p>
@@ -2188,56 +2077,38 @@
           <w:ilvl w:val="0"/>
           <w:numId w:val="28"/>
         </w:numPr>
-        <w:rPr>
-          <w:lang/>
-        </w:rPr>
-      </w:pPr>
-      <w:r>
-        <w:rPr>
-          <w:lang/>
-        </w:rPr>
+      </w:pPr>
+      <w:r>
         <w:t>Right-click the </w:t>
       </w:r>
       <w:r>
         <w:rPr>
           <w:b/>
           <w:bCs/>
-          <w:lang/>
         </w:rPr>
         <w:t>Certificate</w:t>
       </w:r>
       <w:r>
-        <w:rPr>
-          <w:lang/>
-        </w:rPr>
         <w:t>, point to </w:t>
       </w:r>
       <w:r>
         <w:rPr>
           <w:b/>
           <w:bCs/>
-          <w:lang/>
         </w:rPr>
         <w:t>All Tasks</w:t>
       </w:r>
       <w:r>
-        <w:rPr>
-          <w:lang/>
-        </w:rPr>
         <w:t>, and then click </w:t>
       </w:r>
       <w:r>
         <w:rPr>
           <w:b/>
           <w:bCs/>
-          <w:lang/>
         </w:rPr>
         <w:t>Export</w:t>
       </w:r>
       <w:r>
-        <w:rPr>
-          <w:lang/>
-        </w:rPr>
         <w:t>.</w:t>
       </w:r>
     </w:p>
@@ -2247,28 +2118,18 @@
           <w:ilvl w:val="0"/>
           <w:numId w:val="28"/>
         </w:numPr>
-        <w:rPr>
-          <w:lang/>
-        </w:rPr>
-      </w:pPr>
-      <w:r>
-        <w:rPr>
-          <w:lang/>
-        </w:rPr>
+      </w:pPr>
+      <w:r>
         <w:t>Complete the </w:t>
       </w:r>
       <w:r>
         <w:rPr>
           <w:b/>
           <w:bCs/>
-          <w:lang/>
         </w:rPr>
         <w:t>Certificate Export Wizard</w:t>
       </w:r>
       <w:r>
-        <w:rPr>
-          <w:lang/>
-        </w:rPr>
         <w:t>, storing the certificate file in a selected location.</w:t>
       </w:r>
     </w:p>
@@ -2278,14 +2139,8 @@
           <w:ilvl w:val="0"/>
           <w:numId w:val="28"/>
         </w:numPr>
-        <w:rPr>
-          <w:lang/>
-        </w:rPr>
-      </w:pPr>
-      <w:r>
-        <w:rPr>
-          <w:lang/>
-        </w:rPr>
+      </w:pPr>
+      <w:r>
         <w:t>Copy the certificate to the client computer.</w:t>
       </w:r>
     </w:p>
@@ -2295,14 +2150,8 @@
           <w:ilvl w:val="0"/>
           <w:numId w:val="28"/>
         </w:numPr>
-        <w:rPr>
-          <w:lang/>
-        </w:rPr>
-      </w:pPr>
-      <w:r>
-        <w:rPr>
-          <w:lang/>
-        </w:rPr>
+      </w:pPr>
+      <w:r>
         <w:t>Use the MMC Certificates Snap-in on the client computer to install the exported certificate file</w:t>
       </w:r>
       <w:r>
@@ -2351,42 +2200,28 @@
           <w:ilvl w:val="0"/>
           <w:numId w:val="28"/>
         </w:numPr>
-        <w:rPr>
-          <w:lang/>
-        </w:rPr>
-      </w:pPr>
-      <w:r>
-        <w:rPr>
-          <w:lang/>
-        </w:rPr>
+      </w:pPr>
+      <w:r>
         <w:t>In the SQL Server Configuration Manager right-click </w:t>
       </w:r>
       <w:r>
         <w:rPr>
           <w:b/>
           <w:bCs/>
-          <w:lang/>
         </w:rPr>
         <w:t>SQL Server Native Client Configuration</w:t>
       </w:r>
       <w:r>
-        <w:rPr>
-          <w:lang/>
-        </w:rPr>
         <w:t>, and then click </w:t>
       </w:r>
       <w:r>
         <w:rPr>
           <w:b/>
           <w:bCs/>
-          <w:lang/>
         </w:rPr>
         <w:t>Properties</w:t>
       </w:r>
       <w:r>
-        <w:rPr>
-          <w:lang/>
-        </w:rPr>
         <w:t>.</w:t>
       </w:r>
     </w:p>
@@ -2396,83 +2231,53 @@
           <w:ilvl w:val="0"/>
           <w:numId w:val="28"/>
         </w:numPr>
-        <w:rPr>
-          <w:lang/>
-        </w:rPr>
-      </w:pPr>
-      <w:r>
-        <w:rPr>
-          <w:lang/>
-        </w:rPr>
+      </w:pPr>
+      <w:r>
         <w:t>On the </w:t>
       </w:r>
       <w:r>
         <w:rPr>
           <w:b/>
           <w:bCs/>
-          <w:lang/>
         </w:rPr>
         <w:t>Flags</w:t>
       </w:r>
       <w:r>
-        <w:rPr>
-          <w:lang/>
-        </w:rPr>
         <w:t> tab, select </w:t>
       </w:r>
       <w:r>
         <w:rPr>
           <w:b/>
           <w:bCs/>
-          <w:lang/>
         </w:rPr>
         <w:t>Yes</w:t>
       </w:r>
       <w:r>
-        <w:rPr>
-          <w:lang/>
-        </w:rPr>
         <w:t> in the </w:t>
       </w:r>
       <w:r>
         <w:rPr>
           <w:b/>
           <w:bCs/>
-          <w:lang/>
         </w:rPr>
         <w:t>ForceEncryption</w:t>
       </w:r>
       <w:r>
-        <w:rPr>
-          <w:lang/>
-        </w:rPr>
         <w:t> box, then click </w:t>
       </w:r>
       <w:r>
         <w:rPr>
           <w:b/>
           <w:bCs/>
-          <w:lang/>
         </w:rPr>
         <w:t>OK</w:t>
       </w:r>
       <w:r>
-        <w:rPr>
-          <w:lang/>
-        </w:rPr>
         <w:t>.</w:t>
       </w:r>
     </w:p>
     <w:p>
-      <w:pPr>
-        <w:rPr>
-          <w:lang/>
-        </w:rPr>
-      </w:pPr>
-      <w:r>
-        <w:rPr>
-          <w:lang/>
-        </w:rPr>
+      <w:r>
         <w:t>The client machine should trust the certificate so there are two options:</w:t>
       </w:r>
     </w:p>
@@ -2484,14 +2289,8 @@
           <w:numId w:val="34"/>
         </w:numPr>
         <w:bidi w:val="0"/>
-        <w:rPr>
-          <w:lang/>
-        </w:rPr>
-      </w:pPr>
-      <w:r>
-        <w:rPr>
-          <w:lang/>
-        </w:rPr>
+      </w:pPr>
+      <w:r>
         <w:t>The SQL Server's certificate should be installed on the client machine to establish a direct trust.</w:t>
       </w:r>
     </w:p>
@@ -2503,37 +2302,20 @@
           <w:numId w:val="34"/>
         </w:numPr>
         <w:bidi w:val="0"/>
-        <w:rPr>
-          <w:lang/>
-        </w:rPr>
-      </w:pPr>
-      <w:r>
-        <w:rPr>
-          <w:lang/>
-        </w:rPr>
+      </w:pPr>
+      <w:r>
         <w:lastRenderedPageBreak/>
         <w:t>The certificate of the root certificate authority and the intermediate/chain certificates should all be trusted. This way you can take advantage of the chain of trust, the core principle of SSL certificate hierarchy.</w:t>
       </w:r>
     </w:p>
     <w:p>
-      <w:pPr>
-        <w:rPr>
-          <w:lang/>
-        </w:rPr>
-      </w:pPr>
-      <w:r>
-        <w:rPr>
-          <w:lang/>
-        </w:rPr>
+      <w:r>
         <w:t>You can also encrypt the connection from SQL Server Management Studio</w:t>
       </w:r>
       <w:r>
         <w:t xml:space="preserve"> (mainly for testing purposes)</w:t>
       </w:r>
       <w:r>
-        <w:rPr>
-          <w:lang/>
-        </w:rPr>
         <w:t>:</w:t>
       </w:r>
     </w:p>
@@ -2543,42 +2325,28 @@
           <w:ilvl w:val="0"/>
           <w:numId w:val="29"/>
         </w:numPr>
-        <w:rPr>
-          <w:lang/>
-        </w:rPr>
-      </w:pPr>
-      <w:r>
-        <w:rPr>
-          <w:lang/>
-        </w:rPr>
+      </w:pPr>
+      <w:r>
         <w:t>Click </w:t>
       </w:r>
       <w:r>
         <w:rPr>
           <w:b/>
           <w:bCs/>
-          <w:lang/>
         </w:rPr>
         <w:t>Options</w:t>
       </w:r>
       <w:r>
-        <w:rPr>
-          <w:lang/>
-        </w:rPr>
         <w:t> in the </w:t>
       </w:r>
       <w:r>
         <w:rPr>
           <w:b/>
           <w:bCs/>
-          <w:lang/>
         </w:rPr>
         <w:t>Connect to Server</w:t>
       </w:r>
       <w:r>
-        <w:rPr>
-          <w:lang/>
-        </w:rPr>
         <w:t> dialog.</w:t>
       </w:r>
     </w:p>
@@ -2588,141 +2356,92 @@
           <w:ilvl w:val="0"/>
           <w:numId w:val="29"/>
         </w:numPr>
-        <w:rPr>
-          <w:lang/>
-        </w:rPr>
-      </w:pPr>
-      <w:r>
-        <w:rPr>
-          <w:lang/>
-        </w:rPr>
+      </w:pPr>
+      <w:r>
         <w:t>On the </w:t>
       </w:r>
       <w:r>
         <w:rPr>
           <w:b/>
           <w:bCs/>
-          <w:lang/>
         </w:rPr>
         <w:t>Connection Properties</w:t>
       </w:r>
       <w:r>
-        <w:rPr>
-          <w:lang/>
-        </w:rPr>
         <w:t> tab, tick the </w:t>
       </w:r>
       <w:r>
         <w:rPr>
           <w:b/>
           <w:bCs/>
-          <w:lang/>
         </w:rPr>
         <w:t>Encrypt connection</w:t>
       </w:r>
       <w:r>
-        <w:rPr>
-          <w:lang/>
-        </w:rPr>
         <w:t> checkbox.</w:t>
       </w:r>
     </w:p>
     <w:p>
       <w:pPr>
         <w:pStyle w:val="Heading1"/>
-        <w:rPr>
-          <w:lang/>
-        </w:rPr>
-      </w:pPr>
-      <w:bookmarkStart w:id="5" w:name="_Toc16603561"/>
-      <w:r>
-        <w:rPr>
-          <w:lang/>
-        </w:rPr>
+      </w:pPr>
+      <w:bookmarkStart w:id="5" w:name="_Toc118097778"/>
+      <w:r>
         <w:t>Check if connection</w:t>
       </w:r>
       <w:r>
         <w:t>s</w:t>
       </w:r>
       <w:r>
-        <w:rPr>
-          <w:lang/>
-        </w:rPr>
         <w:t xml:space="preserve"> </w:t>
       </w:r>
       <w:r>
         <w:t>are</w:t>
       </w:r>
       <w:r>
-        <w:rPr>
-          <w:lang/>
-        </w:rPr>
         <w:t xml:space="preserve"> encrypted</w:t>
       </w:r>
       <w:bookmarkEnd w:id="5"/>
     </w:p>
     <w:p>
-      <w:pPr>
-        <w:rPr>
-          <w:lang/>
-        </w:rPr>
-      </w:pPr>
-      <w:r>
-        <w:rPr>
-          <w:lang/>
-        </w:rPr>
+      <w:r>
         <w:t>You can query the </w:t>
       </w:r>
       <w:r>
         <w:rPr>
           <w:i/>
           <w:iCs/>
-          <w:lang/>
         </w:rPr>
         <w:t>sys.dm_exec_connections</w:t>
       </w:r>
       <w:r>
-        <w:rPr>
-          <w:lang/>
-        </w:rPr>
         <w:t> </w:t>
       </w:r>
-      <w:hyperlink r:id="rId10" w:tgtFrame="_blank" w:history="1">
+      <w:hyperlink r:id="rId13" w:tgtFrame="_blank" w:history="1">
         <w:r>
           <w:rPr>
             <w:rStyle w:val="Hyperlink"/>
-            <w:lang/>
           </w:rPr>
           <w:t>dynamic management view</w:t>
         </w:r>
       </w:hyperlink>
       <w:r>
-        <w:rPr>
-          <w:lang/>
-        </w:rPr>
         <w:t xml:space="preserve"> (DMV) to see if the connections to your SQL Server </w:t>
       </w:r>
       <w:r>
         <w:t>are</w:t>
       </w:r>
       <w:r>
-        <w:rPr>
-          <w:lang/>
-        </w:rPr>
         <w:t xml:space="preserve"> encrypted or not. If the value of </w:t>
       </w:r>
       <w:r>
         <w:rPr>
           <w:i/>
           <w:iCs/>
-          <w:lang/>
         </w:rPr>
         <w:t>encrypt_option</w:t>
       </w:r>
       <w:r>
-        <w:rPr>
-          <w:lang/>
-        </w:rPr>
         <w:t> is "TRUE" then your connection is encrypted.</w:t>
       </w:r>
     </w:p>
@@ -2779,58 +2498,59 @@
     <w:p>
       <w:pPr>
         <w:pStyle w:val="Heading1"/>
-        <w:rPr>
-          <w:lang/>
-        </w:rPr>
-      </w:pPr>
-      <w:bookmarkStart w:id="6" w:name="_Toc16603562"/>
-      <w:r>
-        <w:rPr>
-          <w:lang/>
-        </w:rPr>
+      </w:pPr>
+      <w:bookmarkStart w:id="6" w:name="_Toc118097779"/>
+      <w:r>
         <w:t>Try to connect using the Fully Qualified Domain Name</w:t>
       </w:r>
       <w:bookmarkEnd w:id="6"/>
     </w:p>
     <w:p>
-      <w:pPr>
-        <w:rPr>
-          <w:lang/>
-        </w:rPr>
-      </w:pPr>
-      <w:r>
-        <w:rPr>
-          <w:lang/>
-        </w:rPr>
-        <w:t>It can cause an issue if you use only the computer name in the connection string. It is better to use the Fully Qualified Domain Name (FQDN) e.g. YourSQLServer.YourCompany.int\YourSQLServerInstance</w:t>
-      </w:r>
+      <w:r>
+        <w:t xml:space="preserve">It can cause an issue if you use only the computer name in the connection string. It is better to use the Fully Qualified Domain Name (FQDN) e.g. </w:t>
+      </w:r>
+      <w:proofErr w:type="spellStart"/>
+      <w:proofErr w:type="gramStart"/>
+      <w:r>
+        <w:t>YourSQLServer.YourCompany.</w:t>
+      </w:r>
+      <w:r>
+        <w:t>internal</w:t>
+      </w:r>
+      <w:proofErr w:type="spellEnd"/>
+      <w:proofErr w:type="gramEnd"/>
+      <w:r>
+        <w:t xml:space="preserve"> </w:t>
+      </w:r>
+      <w:r>
+        <w:t>\</w:t>
+      </w:r>
+      <w:proofErr w:type="spellStart"/>
+      <w:r>
+        <w:t>YourSQLServerInstance</w:t>
+      </w:r>
+      <w:proofErr w:type="spellEnd"/>
     </w:p>
     <w:p>
+      <w:r>
+        <w:t>This FQDN should</w:t>
+      </w:r>
+      <w:r>
+        <w:t xml:space="preserve"> match the CN that’s registered in your server certificate.</w:t>
+      </w:r>
+    </w:p>
+    <w:p>
       <w:pPr>
         <w:pStyle w:val="Heading1"/>
-        <w:rPr>
-          <w:lang/>
-        </w:rPr>
-      </w:pPr>
-      <w:bookmarkStart w:id="7" w:name="_Toc16603563"/>
-      <w:r>
-        <w:rPr>
-          <w:lang/>
-        </w:rPr>
+      </w:pPr>
+      <w:bookmarkStart w:id="7" w:name="_Toc118097780"/>
+      <w:r>
         <w:t>Check the connection string of your application</w:t>
       </w:r>
       <w:bookmarkEnd w:id="7"/>
     </w:p>
     <w:p>
-      <w:pPr>
-        <w:rPr>
-          <w:lang/>
-        </w:rPr>
-      </w:pPr>
-      <w:r>
-        <w:rPr>
-          <w:lang/>
-        </w:rPr>
+      <w:r>
         <w:t>Pay attention to the following properties of the connection string:</w:t>
       </w:r>
     </w:p>
@@ -2851,7 +2571,6 @@
         <w:rPr>
           <w:i/>
           <w:iCs/>
-          <w:lang/>
         </w:rPr>
         <w:t>encrypt</w:t>
       </w:r>
@@ -2867,64 +2586,60 @@
         <w:rPr>
           <w:i/>
           <w:iCs/>
-          <w:lang/>
         </w:rPr>
       </w:pPr>
       <w:r>
         <w:rPr>
           <w:i/>
           <w:iCs/>
-          <w:lang/>
         </w:rPr>
         <w:t>trustServerCertificate</w:t>
       </w:r>
     </w:p>
     <w:p>
-      <w:pPr>
-        <w:rPr>
-          <w:lang/>
-        </w:rPr>
-      </w:pPr>
-      <w:r>
-        <w:rPr>
-          <w:lang/>
-        </w:rPr>
+      <w:r>
         <w:t>The value of the </w:t>
       </w:r>
       <w:r>
         <w:rPr>
           <w:i/>
           <w:iCs/>
-          <w:lang/>
         </w:rPr>
         <w:t>encrypt</w:t>
       </w:r>
       <w:r>
-        <w:rPr>
-          <w:lang/>
-        </w:rPr>
         <w:t> property should be 'true' to enable SSL encryption. If </w:t>
       </w:r>
       <w:r>
         <w:rPr>
           <w:i/>
           <w:iCs/>
-          <w:lang/>
         </w:rPr>
         <w:t>trustServerCertificate</w:t>
       </w:r>
       <w:r>
-        <w:rPr>
-          <w:lang/>
-        </w:rPr>
-        <w:t>=true then it is possible to connect to the SQL Server using a self-signed certificate, but this scenario is recommended only in test environments.</w:t>
+        <w:t>=true then it is possible to connect to the SQL Server using a self-signed certificate</w:t>
+      </w:r>
+      <w:r>
+        <w:t xml:space="preserve"> or one whose CN does not match the </w:t>
+      </w:r>
+      <w:proofErr w:type="gramStart"/>
+      <w:r>
+        <w:t>server</w:t>
+      </w:r>
+      <w:proofErr w:type="gramEnd"/>
+      <w:r>
+        <w:t xml:space="preserve"> name in the connection string</w:t>
+      </w:r>
+      <w:r>
+        <w:t>, but this scenario is recommended only in test environments.</w:t>
       </w:r>
     </w:p>
     <w:p>
       <w:pPr>
         <w:pStyle w:val="Heading1"/>
       </w:pPr>
-      <w:bookmarkStart w:id="8" w:name="_Toc16603564"/>
+      <w:bookmarkStart w:id="8" w:name="_Toc118097781"/>
       <w:r>
         <w:t>SSL encryption for failover clustering in SQL Server</w:t>
       </w:r>
@@ -2938,7 +2653,6 @@
           <w:rFonts w:asciiTheme="minorHAnsi" w:eastAsiaTheme="minorHAnsi" w:hAnsiTheme="minorHAnsi" w:cstheme="minorBidi"/>
           <w:sz w:val="22"/>
           <w:szCs w:val="22"/>
-          <w:lang w:eastAsia="en-US"/>
         </w:rPr>
       </w:pPr>
       <w:r>
@@ -2946,7 +2660,6 @@
           <w:rFonts w:asciiTheme="minorHAnsi" w:eastAsiaTheme="minorHAnsi" w:hAnsiTheme="minorHAnsi" w:cstheme="minorBidi"/>
           <w:sz w:val="22"/>
           <w:szCs w:val="22"/>
-          <w:lang w:eastAsia="en-US"/>
         </w:rPr>
         <w:t>If you would like to use encrypted connections in a clustered environment</w:t>
       </w:r>
@@ -2955,115 +2668,137 @@
           <w:rFonts w:asciiTheme="minorHAnsi" w:eastAsiaTheme="minorHAnsi" w:hAnsiTheme="minorHAnsi" w:cstheme="minorBidi"/>
           <w:sz w:val="22"/>
           <w:szCs w:val="22"/>
-          <w:lang w:val="en-US" w:eastAsia="en-US"/>
-        </w:rPr>
-        <w:t xml:space="preserve"> (including </w:t>
-      </w:r>
-      <w:proofErr w:type="spellStart"/>
+        </w:rPr>
+        <w:t xml:space="preserve"> (including AlwaysOn)</w:t>
+      </w:r>
       <w:r>
         <w:rPr>
           <w:rFonts w:asciiTheme="minorHAnsi" w:eastAsiaTheme="minorHAnsi" w:hAnsiTheme="minorHAnsi" w:cstheme="minorBidi"/>
           <w:sz w:val="22"/>
           <w:szCs w:val="22"/>
-          <w:lang w:val="en-US" w:eastAsia="en-US"/>
-        </w:rPr>
-        <w:t>AlwaysOn</w:t>
-      </w:r>
-      <w:proofErr w:type="spellEnd"/>
+        </w:rPr>
+        <w:t xml:space="preserve"> then you should have a certificate issued to the fully qualified DNS name </w:t>
+      </w:r>
       <w:r>
         <w:rPr>
           <w:rFonts w:asciiTheme="minorHAnsi" w:eastAsiaTheme="minorHAnsi" w:hAnsiTheme="minorHAnsi" w:cstheme="minorBidi"/>
           <w:sz w:val="22"/>
           <w:szCs w:val="22"/>
-          <w:lang w:val="en-US" w:eastAsia="en-US"/>
-        </w:rPr>
-        <w:t>)</w:t>
+        </w:rPr>
+        <w:t>(</w:t>
+      </w:r>
+      <w:r>
+        <w:rPr>
+          <w:rFonts w:asciiTheme="minorHAnsi" w:eastAsiaTheme="minorHAnsi" w:hAnsiTheme="minorHAnsi" w:cstheme="minorBidi"/>
+          <w:b/>
+          <w:bCs/>
+          <w:sz w:val="22"/>
+          <w:szCs w:val="22"/>
+        </w:rPr>
+        <w:t>FQDN</w:t>
       </w:r>
       <w:r>
         <w:rPr>
           <w:rFonts w:asciiTheme="minorHAnsi" w:eastAsiaTheme="minorHAnsi" w:hAnsiTheme="minorHAnsi" w:cstheme="minorBidi"/>
           <w:sz w:val="22"/>
           <w:szCs w:val="22"/>
-          <w:lang w:eastAsia="en-US"/>
-        </w:rPr>
-        <w:t xml:space="preserve"> then you should have a certificate issued to the fully qualified DNS name of the failover clustered instance</w:t>
+        </w:rPr>
+        <w:t xml:space="preserve">) </w:t>
       </w:r>
       <w:r>
         <w:rPr>
           <w:rFonts w:asciiTheme="minorHAnsi" w:eastAsiaTheme="minorHAnsi" w:hAnsiTheme="minorHAnsi" w:cstheme="minorBidi"/>
           <w:sz w:val="22"/>
           <w:szCs w:val="22"/>
-          <w:lang w:val="en-US" w:eastAsia="en-US"/>
-        </w:rPr>
-        <w:t xml:space="preserve"> (i.e. the </w:t>
-      </w:r>
-      <w:proofErr w:type="spellStart"/>
+        </w:rPr>
+        <w:t>of the failover clustered instance</w:t>
+      </w:r>
       <w:r>
         <w:rPr>
           <w:rFonts w:asciiTheme="minorHAnsi" w:eastAsiaTheme="minorHAnsi" w:hAnsiTheme="minorHAnsi" w:cstheme="minorBidi"/>
           <w:sz w:val="22"/>
           <w:szCs w:val="22"/>
-          <w:lang w:val="en-US" w:eastAsia="en-US"/>
-        </w:rPr>
-        <w:t>AlwaysOn</w:t>
-      </w:r>
-      <w:proofErr w:type="spellEnd"/>
+        </w:rPr>
+        <w:t xml:space="preserve"> (</w:t>
+      </w:r>
+      <w:proofErr w:type="gramStart"/>
       <w:r>
         <w:rPr>
           <w:rFonts w:asciiTheme="minorHAnsi" w:eastAsiaTheme="minorHAnsi" w:hAnsiTheme="minorHAnsi" w:cstheme="minorBidi"/>
           <w:sz w:val="22"/>
           <w:szCs w:val="22"/>
-          <w:lang w:val="en-US" w:eastAsia="en-US"/>
-        </w:rPr>
-        <w:t xml:space="preserve"> listener)</w:t>
-      </w:r>
+        </w:rPr>
+        <w:t>i.e.</w:t>
+      </w:r>
+      <w:proofErr w:type="gramEnd"/>
       <w:r>
         <w:rPr>
           <w:rFonts w:asciiTheme="minorHAnsi" w:eastAsiaTheme="minorHAnsi" w:hAnsiTheme="minorHAnsi" w:cstheme="minorBidi"/>
           <w:sz w:val="22"/>
           <w:szCs w:val="22"/>
-          <w:lang w:eastAsia="en-US"/>
-        </w:rPr>
-        <w:t xml:space="preserve"> and this certificate should be installed on </w:t>
-      </w:r>
-      <w:proofErr w:type="gramStart"/>
+        </w:rPr>
+        <w:t xml:space="preserve"> the AlwaysOn </w:t>
+      </w:r>
+      <w:r>
+        <w:rPr>
+          <w:rFonts w:asciiTheme="minorHAnsi" w:eastAsiaTheme="minorHAnsi" w:hAnsiTheme="minorHAnsi" w:cstheme="minorBidi"/>
+          <w:b/>
+          <w:bCs/>
+          <w:sz w:val="22"/>
+          <w:szCs w:val="22"/>
+        </w:rPr>
+        <w:t>listener</w:t>
+      </w:r>
       <w:r>
         <w:rPr>
           <w:rFonts w:asciiTheme="minorHAnsi" w:eastAsiaTheme="minorHAnsi" w:hAnsiTheme="minorHAnsi" w:cstheme="minorBidi"/>
           <w:sz w:val="22"/>
           <w:szCs w:val="22"/>
-          <w:lang w:eastAsia="en-US"/>
-        </w:rPr>
-        <w:t>all of</w:t>
-      </w:r>
-      <w:proofErr w:type="gramEnd"/>
+        </w:rPr>
+        <w:t>)</w:t>
+      </w:r>
       <w:r>
         <w:rPr>
           <w:rFonts w:asciiTheme="minorHAnsi" w:eastAsiaTheme="minorHAnsi" w:hAnsiTheme="minorHAnsi" w:cstheme="minorBidi"/>
           <w:sz w:val="22"/>
           <w:szCs w:val="22"/>
-          <w:lang w:eastAsia="en-US"/>
-        </w:rPr>
-        <w:t xml:space="preserve"> the nodes in the failover cluster. Additionally, you will have to edit the thumbprint of the certificate in the registry because it is set to Null in clustered environment.</w:t>
-      </w:r>
-    </w:p>
-    <w:p>
-      <w:pPr>
-        <w:pStyle w:val="NormalWeb"/>
-        <w:shd w:val="clear" w:color="auto" w:fill="FFFFFF"/>
+        </w:rPr>
+        <w:t xml:space="preserve"> and this certificate should be installed on </w:t>
+      </w:r>
+      <w:r>
+        <w:rPr>
+          <w:rFonts w:asciiTheme="minorHAnsi" w:eastAsiaTheme="minorHAnsi" w:hAnsiTheme="minorHAnsi" w:cstheme="minorBidi"/>
+          <w:b/>
+          <w:bCs/>
+          <w:sz w:val="22"/>
+          <w:szCs w:val="22"/>
+        </w:rPr>
+        <w:t>all</w:t>
+      </w:r>
+      <w:r>
         <w:rPr>
           <w:rFonts w:asciiTheme="minorHAnsi" w:eastAsiaTheme="minorHAnsi" w:hAnsiTheme="minorHAnsi" w:cstheme="minorBidi"/>
           <w:sz w:val="22"/>
           <w:szCs w:val="22"/>
-          <w:lang w:eastAsia="en-US"/>
-        </w:rPr>
-      </w:pPr>
-      <w:r>
+        </w:rPr>
+        <w:t xml:space="preserve"> of the nodes in the failover cluster. Additionally, you will have to edit the thumbprint of the certificate in the registry because it is set to Null in clustered environment.</w:t>
+      </w:r>
+    </w:p>
+    <w:p>
+      <w:pPr>
+        <w:pStyle w:val="NormalWeb"/>
+        <w:shd w:val="clear" w:color="auto" w:fill="FFFFFF"/>
         <w:rPr>
           <w:rFonts w:asciiTheme="minorHAnsi" w:eastAsiaTheme="minorHAnsi" w:hAnsiTheme="minorHAnsi" w:cstheme="minorBidi"/>
           <w:sz w:val="22"/>
           <w:szCs w:val="22"/>
-          <w:lang w:eastAsia="en-US"/>
+        </w:rPr>
+      </w:pPr>
+      <w:r>
+        <w:rPr>
+          <w:rFonts w:asciiTheme="minorHAnsi" w:eastAsiaTheme="minorHAnsi" w:hAnsiTheme="minorHAnsi" w:cstheme="minorBidi"/>
+          <w:sz w:val="22"/>
+          <w:szCs w:val="22"/>
         </w:rPr>
         <w:t>The following steps should be performed on all of the nodes in the cluster:</w:t>
       </w:r>
@@ -3076,14 +2811,8 @@
         </w:numPr>
         <w:shd w:val="clear" w:color="auto" w:fill="FFFFFF"/>
         <w:spacing w:after="0" w:line="240" w:lineRule="auto"/>
-        <w:rPr>
-          <w:lang/>
-        </w:rPr>
-      </w:pPr>
-      <w:r>
-        <w:rPr>
-          <w:lang/>
-        </w:rPr>
+      </w:pPr>
+      <w:r>
         <w:t>Navigate to the certificate in the MMC Certificates Snap-in and double click to open the certificate.</w:t>
       </w:r>
     </w:p>
@@ -3095,42 +2824,28 @@
         </w:numPr>
         <w:shd w:val="clear" w:color="auto" w:fill="FFFFFF"/>
         <w:spacing w:after="0" w:line="240" w:lineRule="auto"/>
-        <w:rPr>
-          <w:lang/>
-        </w:rPr>
-      </w:pPr>
-      <w:r>
-        <w:rPr>
-          <w:lang/>
-        </w:rPr>
+      </w:pPr>
+      <w:r>
         <w:t>Copy the hex value from the </w:t>
       </w:r>
       <w:r>
         <w:rPr>
           <w:b/>
           <w:bCs/>
-          <w:lang/>
         </w:rPr>
         <w:t>Thumbprint</w:t>
       </w:r>
       <w:r>
-        <w:rPr>
-          <w:lang/>
-        </w:rPr>
         <w:t> property on the </w:t>
       </w:r>
       <w:r>
         <w:rPr>
           <w:b/>
           <w:bCs/>
-          <w:lang/>
         </w:rPr>
         <w:t>Details</w:t>
       </w:r>
       <w:r>
-        <w:rPr>
-          <w:lang/>
-        </w:rPr>
         <w:t> tab to Notepad and remove the spaces.</w:t>
       </w:r>
     </w:p>
@@ -3145,34 +2860,25 @@
         <w:rPr>
           <w:b/>
           <w:bCs/>
-          <w:lang/>
-        </w:rPr>
-      </w:pPr>
-      <w:r>
-        <w:rPr>
-          <w:lang/>
-        </w:rPr>
+        </w:rPr>
+      </w:pPr>
+      <w:r>
         <w:t>Start </w:t>
       </w:r>
       <w:r>
         <w:rPr>
           <w:b/>
           <w:bCs/>
-          <w:lang/>
         </w:rPr>
         <w:t>Regedit</w:t>
       </w:r>
       <w:r>
-        <w:rPr>
-          <w:lang/>
-        </w:rPr>
         <w:t xml:space="preserve"> and copy the hex value to this key: </w:t>
       </w:r>
       <w:r>
         <w:rPr>
           <w:b/>
           <w:bCs/>
-          <w:lang/>
         </w:rPr>
         <w:t>HKLM\SOFTWARE\Microsoft\Microsoft SQL Server\&lt;YourSQLServerInstance&gt;\MSSQLServer\SuperSocketNetLib\Certificate</w:t>
       </w:r>
@@ -3185,14 +2891,8 @@
         </w:numPr>
         <w:shd w:val="clear" w:color="auto" w:fill="FFFFFF"/>
         <w:spacing w:after="0" w:line="240" w:lineRule="auto"/>
-        <w:rPr>
-          <w:lang/>
-        </w:rPr>
-      </w:pPr>
-      <w:r>
-        <w:rPr>
-          <w:lang/>
-        </w:rPr>
+      </w:pPr>
+      <w:r>
         <w:t>You will have to reboot your node, so it is recommended to failover to another node first.</w:t>
       </w:r>
     </w:p>
@@ -3212,18 +2912,11 @@
           <w:b/>
           <w:bCs/>
         </w:rPr>
+        <w:lastRenderedPageBreak/>
         <w:t>Note:</w:t>
       </w:r>
       <w:r>
-        <w:t xml:space="preserve"> Encryption of the direct communication between </w:t>
-      </w:r>
-      <w:proofErr w:type="spellStart"/>
-      <w:r>
-        <w:t>AlwaysOn</w:t>
-      </w:r>
-      <w:proofErr w:type="spellEnd"/>
-      <w:r>
-        <w:t xml:space="preserve"> </w:t>
+        <w:t xml:space="preserve"> Encryption of the direct communication between AlwaysOn </w:t>
       </w:r>
       <w:r>
         <w:t>replicas</w:t>
@@ -3234,32 +2927,20 @@
       <w:r>
         <w:t xml:space="preserve"> is not required</w:t>
       </w:r>
-      <w:bookmarkStart w:id="9" w:name="_GoBack"/>
+      <w:r>
+        <w:t>.</w:t>
+      </w:r>
+    </w:p>
+    <w:p/>
+    <w:p>
+      <w:pPr>
+        <w:pStyle w:val="Heading1"/>
+      </w:pPr>
+      <w:bookmarkStart w:id="9" w:name="_Toc118097782"/>
+      <w:r>
+        <w:t>Rollback: Disabling the SSL Setting in SQL Server</w:t>
+      </w:r>
       <w:bookmarkEnd w:id="9"/>
-      <w:r>
-        <w:t>.</w:t>
-      </w:r>
-    </w:p>
-    <w:p>
-      <w:pPr>
-        <w:pStyle w:val="Heading1"/>
-        <w:rPr>
-          <w:lang/>
-        </w:rPr>
-      </w:pPr>
-    </w:p>
-    <w:p>
-      <w:pPr>
-        <w:pStyle w:val="Heading1"/>
-      </w:pPr>
-      <w:bookmarkStart w:id="10" w:name="_Toc16603565"/>
-      <w:r>
-        <w:t>Rollback: Disabling</w:t>
-      </w:r>
-      <w:r>
-        <w:t xml:space="preserve"> the SSL Setting in SQL Server</w:t>
-      </w:r>
-      <w:bookmarkEnd w:id="10"/>
     </w:p>
     <w:p>
       <w:r>
@@ -3416,14 +3097,8 @@
           <w:ilvl w:val="0"/>
           <w:numId w:val="32"/>
         </w:numPr>
-        <w:rPr>
-          <w:lang/>
-        </w:rPr>
-      </w:pPr>
-      <w:r>
-        <w:rPr>
-          <w:lang/>
-        </w:rPr>
+      </w:pPr>
+      <w:r>
         <w:t>Use the MMC Certificates Snap-in on the client computer to install the exported certificate file.</w:t>
       </w:r>
     </w:p>
@@ -3433,42 +3108,28 @@
           <w:ilvl w:val="0"/>
           <w:numId w:val="32"/>
         </w:numPr>
-        <w:rPr>
-          <w:lang/>
-        </w:rPr>
-      </w:pPr>
-      <w:r>
-        <w:rPr>
-          <w:lang/>
-        </w:rPr>
+      </w:pPr>
+      <w:r>
         <w:t>In the SQL Server Configuration Manager right-click </w:t>
       </w:r>
       <w:r>
         <w:rPr>
           <w:b/>
           <w:bCs/>
-          <w:lang/>
         </w:rPr>
         <w:t>SQL Server Native Client Configuration</w:t>
       </w:r>
       <w:r>
-        <w:rPr>
-          <w:lang/>
-        </w:rPr>
         <w:t>, and then click </w:t>
       </w:r>
       <w:r>
         <w:rPr>
           <w:b/>
           <w:bCs/>
-          <w:lang/>
         </w:rPr>
         <w:t>Properties</w:t>
       </w:r>
       <w:r>
-        <w:rPr>
-          <w:lang/>
-        </w:rPr>
         <w:t>.</w:t>
       </w:r>
     </w:p>
@@ -3478,28 +3139,18 @@
           <w:ilvl w:val="0"/>
           <w:numId w:val="32"/>
         </w:numPr>
-        <w:rPr>
-          <w:lang/>
-        </w:rPr>
-      </w:pPr>
-      <w:r>
-        <w:rPr>
-          <w:lang/>
-        </w:rPr>
+      </w:pPr>
+      <w:r>
         <w:t>On the </w:t>
       </w:r>
       <w:r>
         <w:rPr>
           <w:b/>
           <w:bCs/>
-          <w:lang/>
         </w:rPr>
         <w:t>Flags</w:t>
       </w:r>
       <w:r>
-        <w:rPr>
-          <w:lang/>
-        </w:rPr>
         <w:t> tab, select </w:t>
       </w:r>
       <w:r>
@@ -3510,37 +3161,26 @@
         <w:t>No</w:t>
       </w:r>
       <w:r>
-        <w:rPr>
-          <w:lang/>
-        </w:rPr>
         <w:t> in the </w:t>
       </w:r>
       <w:r>
         <w:rPr>
           <w:b/>
           <w:bCs/>
-          <w:lang/>
         </w:rPr>
         <w:t>ForceEncryption</w:t>
       </w:r>
       <w:r>
-        <w:rPr>
-          <w:lang/>
-        </w:rPr>
         <w:t> box, then click </w:t>
       </w:r>
       <w:r>
         <w:rPr>
           <w:b/>
           <w:bCs/>
-          <w:lang/>
         </w:rPr>
         <w:t>OK</w:t>
       </w:r>
       <w:r>
-        <w:rPr>
-          <w:lang/>
-        </w:rPr>
         <w:t>.</w:t>
       </w:r>
     </w:p>
@@ -3548,11 +3188,11 @@
       <w:pPr>
         <w:pStyle w:val="Heading1"/>
       </w:pPr>
-      <w:bookmarkStart w:id="11" w:name="_Toc16603566"/>
+      <w:bookmarkStart w:id="10" w:name="_Toc118097783"/>
       <w:r>
         <w:t>Troubleshooting</w:t>
       </w:r>
-      <w:bookmarkEnd w:id="11"/>
+      <w:bookmarkEnd w:id="10"/>
     </w:p>
     <w:p>
       <w:pPr>
@@ -4089,6 +3729,7 @@
           <w:sz w:val="22"/>
           <w:szCs w:val="22"/>
         </w:rPr>
+        <w:lastRenderedPageBreak/>
         <w:t>On the</w:t>
       </w:r>
       <w:r>
@@ -4154,7 +3795,6 @@
           <w:sz w:val="22"/>
           <w:szCs w:val="22"/>
         </w:rPr>
-        <w:lastRenderedPageBreak/>
         <w:t>The value for the</w:t>
       </w:r>
       <w:r>
@@ -4280,22 +3920,16 @@
         <w:t>If any one of these requirements is not met, the certificate is invalid.</w:t>
       </w:r>
     </w:p>
+    <w:p/>
     <w:p>
       <w:pPr>
-        <w:rPr>
-          <w:lang/>
-        </w:rPr>
-      </w:pPr>
-    </w:p>
-    <w:p>
-      <w:pPr>
         <w:pStyle w:val="Heading1"/>
       </w:pPr>
-      <w:bookmarkStart w:id="12" w:name="_Toc16603567"/>
+      <w:bookmarkStart w:id="11" w:name="_Toc118097784"/>
       <w:r>
         <w:t>Resources</w:t>
       </w:r>
-      <w:bookmarkEnd w:id="12"/>
+      <w:bookmarkEnd w:id="11"/>
     </w:p>
     <w:p>
       <w:pPr>
@@ -4306,7 +3940,7 @@
         </w:numPr>
         <w:bidi w:val="0"/>
       </w:pPr>
-      <w:hyperlink r:id="rId11" w:history="1">
+      <w:hyperlink r:id="rId14" w:history="1">
         <w:r>
           <w:rPr>
             <w:rStyle w:val="Hyperlink"/>
@@ -4324,7 +3958,7 @@
         </w:numPr>
         <w:bidi w:val="0"/>
       </w:pPr>
-      <w:hyperlink r:id="rId12" w:anchor="targetText=The%20type%20of%20authentication%20used,of%20the%20database%20mirroring%20endpoint." w:history="1">
+      <w:hyperlink r:id="rId15" w:anchor="targetText=The%20type%20of%20authentication%20used,of%20the%20database%20mirroring%20endpoint." w:history="1">
         <w:r>
           <w:rPr>
             <w:rStyle w:val="Hyperlink"/>
@@ -4342,7 +3976,7 @@
         </w:numPr>
         <w:bidi w:val="0"/>
       </w:pPr>
-      <w:hyperlink r:id="rId13" w:history="1">
+      <w:hyperlink r:id="rId16" w:history="1">
         <w:r>
           <w:rPr>
             <w:rStyle w:val="Hyperlink"/>
@@ -4363,7 +3997,7 @@
           <w:rtl/>
         </w:rPr>
       </w:pPr>
-      <w:hyperlink r:id="rId14" w:history="1">
+      <w:hyperlink r:id="rId17" w:history="1">
         <w:r>
           <w:rPr>
             <w:rStyle w:val="Hyperlink"/>
@@ -4373,8 +4007,8 @@
       </w:hyperlink>
     </w:p>
     <w:sectPr>
-      <w:headerReference w:type="default" r:id="rId15"/>
-      <w:footerReference w:type="default" r:id="rId16"/>
+      <w:headerReference w:type="default" r:id="rId18"/>
+      <w:footerReference w:type="default" r:id="rId19"/>
       <w:pgSz w:w="11906" w:h="16838"/>
       <w:pgMar w:top="1800" w:right="720" w:bottom="1440" w:left="720" w:header="360" w:footer="360" w:gutter="0"/>
       <w:cols w:space="708"/>
@@ -4387,7 +4021,7 @@
 </file>
 
 <file path=word/endnotes.xml><?xml version="1.0" encoding="utf-8"?>
-<w:endnotes xmlns:wpc="http://schemas.microsoft.com/office/word/2010/wordprocessingCanvas" xmlns:cx="http://schemas.microsoft.com/office/drawing/2014/chartex" xmlns:cx1="http://schemas.microsoft.com/office/drawing/2015/9/8/chartex" xmlns:cx2="http://schemas.microsoft.com/office/drawing/2015/10/21/chartex" xmlns:cx3="http://schemas.microsoft.com/office/drawing/2016/5/9/chartex" xmlns:cx4="http://schemas.microsoft.com/office/drawing/2016/5/10/chartex" xmlns:cx5="http://schemas.microsoft.com/office/drawing/2016/5/11/chartex" xmlns:cx6="http://schemas.microsoft.com/office/drawing/2016/5/12/chartex" xmlns:cx7="http://schemas.microsoft.com/office/drawing/2016/5/13/chartex" xmlns:cx8="http://schemas.microsoft.com/office/drawing/2016/5/14/chartex" xmlns:mc="http://schemas.openxmlformats.org/markup-compatibility/2006" xmlns:aink="http://schemas.microsoft.com/office/drawing/2016/ink" xmlns:am3d="http://schemas.microsoft.com/office/drawing/2017/model3d" xmlns:o="urn:schemas-microsoft-com:office:office" xmlns:r="http://schemas.openxmlformats.org/officeDocument/2006/relationships" xmlns:m="http://schemas.openxmlformats.org/officeDocument/2006/math" xmlns:v="urn:schemas-microsoft-com:vml" xmlns:wp14="http://schemas.microsoft.com/office/word/2010/wordprocessingDrawing" xmlns:wp="http://schemas.openxmlformats.org/drawingml/2006/wordprocessingDrawing" xmlns:w10="urn:schemas-microsoft-com:office:word" xmlns:w="http://schemas.openxmlformats.org/wordprocessingml/2006/main" xmlns:w14="http://schemas.microsoft.com/office/word/2010/wordml" xmlns:w15="http://schemas.microsoft.com/office/word/2012/wordml" xmlns:w16cid="http://schemas.microsoft.com/office/word/2016/wordml/cid" xmlns:w16se="http://schemas.microsoft.com/office/word/2015/wordml/symex" xmlns:wpg="http://schemas.microsoft.com/office/word/2010/wordprocessingGroup" xmlns:wpi="http://schemas.microsoft.com/office/word/2010/wordprocessingInk" xmlns:wne="http://schemas.microsoft.com/office/word/2006/wordml" xmlns:wps="http://schemas.microsoft.com/office/word/2010/wordprocessingShape" mc:Ignorable="w14 w15 w16se w16cid wp14">
+<w:endnotes xmlns:wpc="http://schemas.microsoft.com/office/word/2010/wordprocessingCanvas" xmlns:cx="http://schemas.microsoft.com/office/drawing/2014/chartex" xmlns:cx1="http://schemas.microsoft.com/office/drawing/2015/9/8/chartex" xmlns:cx2="http://schemas.microsoft.com/office/drawing/2015/10/21/chartex" xmlns:cx3="http://schemas.microsoft.com/office/drawing/2016/5/9/chartex" xmlns:cx4="http://schemas.microsoft.com/office/drawing/2016/5/10/chartex" xmlns:cx5="http://schemas.microsoft.com/office/drawing/2016/5/11/chartex" xmlns:cx6="http://schemas.microsoft.com/office/drawing/2016/5/12/chartex" xmlns:cx7="http://schemas.microsoft.com/office/drawing/2016/5/13/chartex" xmlns:cx8="http://schemas.microsoft.com/office/drawing/2016/5/14/chartex" xmlns:mc="http://schemas.openxmlformats.org/markup-compatibility/2006" xmlns:aink="http://schemas.microsoft.com/office/drawing/2016/ink" xmlns:am3d="http://schemas.microsoft.com/office/drawing/2017/model3d" xmlns:o="urn:schemas-microsoft-com:office:office" xmlns:oel="http://schemas.microsoft.com/office/2019/extlst" xmlns:r="http://schemas.openxmlformats.org/officeDocument/2006/relationships" xmlns:m="http://schemas.openxmlformats.org/officeDocument/2006/math" xmlns:v="urn:schemas-microsoft-com:vml" xmlns:wp14="http://schemas.microsoft.com/office/word/2010/wordprocessingDrawing" xmlns:wp="http://schemas.openxmlformats.org/drawingml/2006/wordprocessingDrawing" xmlns:w10="urn:schemas-microsoft-com:office:word" xmlns:w="http://schemas.openxmlformats.org/wordprocessingml/2006/main" xmlns:w14="http://schemas.microsoft.com/office/word/2010/wordml" xmlns:w15="http://schemas.microsoft.com/office/word/2012/wordml" xmlns:w16cex="http://schemas.microsoft.com/office/word/2018/wordml/cex" xmlns:w16cid="http://schemas.microsoft.com/office/word/2016/wordml/cid" xmlns:w16="http://schemas.microsoft.com/office/word/2018/wordml" xmlns:w16sdtdh="http://schemas.microsoft.com/office/word/2020/wordml/sdtdatahash" xmlns:w16se="http://schemas.microsoft.com/office/word/2015/wordml/symex" xmlns:wpg="http://schemas.microsoft.com/office/word/2010/wordprocessingGroup" xmlns:wpi="http://schemas.microsoft.com/office/word/2010/wordprocessingInk" xmlns:wne="http://schemas.microsoft.com/office/word/2006/wordml" xmlns:wps="http://schemas.microsoft.com/office/word/2010/wordprocessingShape" mc:Ignorable="w14 w15 w16se w16cid w16 w16cex w16sdtdh wp14">
   <w:endnote w:type="separator" w:id="-1">
     <w:p>
       <w:pPr>
@@ -4412,7 +4046,7 @@
 </file>
 
 <file path=word/footer1.xml><?xml version="1.0" encoding="utf-8"?>
-<w:ftr xmlns:wpc="http://schemas.microsoft.com/office/word/2010/wordprocessingCanvas" xmlns:cx="http://schemas.microsoft.com/office/drawing/2014/chartex" xmlns:cx1="http://schemas.microsoft.com/office/drawing/2015/9/8/chartex" xmlns:cx2="http://schemas.microsoft.com/office/drawing/2015/10/21/chartex" xmlns:cx3="http://schemas.microsoft.com/office/drawing/2016/5/9/chartex" xmlns:cx4="http://schemas.microsoft.com/office/drawing/2016/5/10/chartex" xmlns:cx5="http://schemas.microsoft.com/office/drawing/2016/5/11/chartex" xmlns:cx6="http://schemas.microsoft.com/office/drawing/2016/5/12/chartex" xmlns:cx7="http://schemas.microsoft.com/office/drawing/2016/5/13/chartex" xmlns:cx8="http://schemas.microsoft.com/office/drawing/2016/5/14/chartex" xmlns:mc="http://schemas.openxmlformats.org/markup-compatibility/2006" xmlns:aink="http://schemas.microsoft.com/office/drawing/2016/ink" xmlns:am3d="http://schemas.microsoft.com/office/drawing/2017/model3d" xmlns:o="urn:schemas-microsoft-com:office:office" xmlns:r="http://schemas.openxmlformats.org/officeDocument/2006/relationships" xmlns:m="http://schemas.openxmlformats.org/officeDocument/2006/math" xmlns:v="urn:schemas-microsoft-com:vml" xmlns:wp14="http://schemas.microsoft.com/office/word/2010/wordprocessingDrawing" xmlns:wp="http://schemas.openxmlformats.org/drawingml/2006/wordprocessingDrawing" xmlns:w10="urn:schemas-microsoft-com:office:word" xmlns:w="http://schemas.openxmlformats.org/wordprocessingml/2006/main" xmlns:w14="http://schemas.microsoft.com/office/word/2010/wordml" xmlns:w15="http://schemas.microsoft.com/office/word/2012/wordml" xmlns:w16cid="http://schemas.microsoft.com/office/word/2016/wordml/cid" xmlns:w16se="http://schemas.microsoft.com/office/word/2015/wordml/symex" xmlns:wpg="http://schemas.microsoft.com/office/word/2010/wordprocessingGroup" xmlns:wpi="http://schemas.microsoft.com/office/word/2010/wordprocessingInk" xmlns:wne="http://schemas.microsoft.com/office/word/2006/wordml" xmlns:wps="http://schemas.microsoft.com/office/word/2010/wordprocessingShape" mc:Ignorable="w14 w15 w16se w16cid wp14">
+<w:ftr xmlns:wpc="http://schemas.microsoft.com/office/word/2010/wordprocessingCanvas" xmlns:cx="http://schemas.microsoft.com/office/drawing/2014/chartex" xmlns:cx1="http://schemas.microsoft.com/office/drawing/2015/9/8/chartex" xmlns:cx2="http://schemas.microsoft.com/office/drawing/2015/10/21/chartex" xmlns:cx3="http://schemas.microsoft.com/office/drawing/2016/5/9/chartex" xmlns:cx4="http://schemas.microsoft.com/office/drawing/2016/5/10/chartex" xmlns:cx5="http://schemas.microsoft.com/office/drawing/2016/5/11/chartex" xmlns:cx6="http://schemas.microsoft.com/office/drawing/2016/5/12/chartex" xmlns:cx7="http://schemas.microsoft.com/office/drawing/2016/5/13/chartex" xmlns:cx8="http://schemas.microsoft.com/office/drawing/2016/5/14/chartex" xmlns:mc="http://schemas.openxmlformats.org/markup-compatibility/2006" xmlns:aink="http://schemas.microsoft.com/office/drawing/2016/ink" xmlns:am3d="http://schemas.microsoft.com/office/drawing/2017/model3d" xmlns:o="urn:schemas-microsoft-com:office:office" xmlns:oel="http://schemas.microsoft.com/office/2019/extlst" xmlns:r="http://schemas.openxmlformats.org/officeDocument/2006/relationships" xmlns:m="http://schemas.openxmlformats.org/officeDocument/2006/math" xmlns:v="urn:schemas-microsoft-com:vml" xmlns:wp14="http://schemas.microsoft.com/office/word/2010/wordprocessingDrawing" xmlns:wp="http://schemas.openxmlformats.org/drawingml/2006/wordprocessingDrawing" xmlns:w10="urn:schemas-microsoft-com:office:word" xmlns:w="http://schemas.openxmlformats.org/wordprocessingml/2006/main" xmlns:w14="http://schemas.microsoft.com/office/word/2010/wordml" xmlns:w15="http://schemas.microsoft.com/office/word/2012/wordml" xmlns:w16cex="http://schemas.microsoft.com/office/word/2018/wordml/cex" xmlns:w16cid="http://schemas.microsoft.com/office/word/2016/wordml/cid" xmlns:w16="http://schemas.microsoft.com/office/word/2018/wordml" xmlns:w16sdtdh="http://schemas.microsoft.com/office/word/2020/wordml/sdtdatahash" xmlns:w16se="http://schemas.microsoft.com/office/word/2015/wordml/symex" xmlns:wpg="http://schemas.microsoft.com/office/word/2010/wordprocessingGroup" xmlns:wpi="http://schemas.microsoft.com/office/word/2010/wordprocessingInk" xmlns:wne="http://schemas.microsoft.com/office/word/2006/wordml" xmlns:wps="http://schemas.microsoft.com/office/word/2010/wordprocessingShape" mc:Ignorable="w14 w15 w16se w16cid w16 w16cex w16sdtdh wp14">
   <w:p>
     <w:pPr>
       <w:pStyle w:val="Footer"/>
@@ -4606,7 +4240,7 @@
 </file>
 
 <file path=word/footnotes.xml><?xml version="1.0" encoding="utf-8"?>
-<w:footnotes xmlns:wpc="http://schemas.microsoft.com/office/word/2010/wordprocessingCanvas" xmlns:cx="http://schemas.microsoft.com/office/drawing/2014/chartex" xmlns:cx1="http://schemas.microsoft.com/office/drawing/2015/9/8/chartex" xmlns:cx2="http://schemas.microsoft.com/office/drawing/2015/10/21/chartex" xmlns:cx3="http://schemas.microsoft.com/office/drawing/2016/5/9/chartex" xmlns:cx4="http://schemas.microsoft.com/office/drawing/2016/5/10/chartex" xmlns:cx5="http://schemas.microsoft.com/office/drawing/2016/5/11/chartex" xmlns:cx6="http://schemas.microsoft.com/office/drawing/2016/5/12/chartex" xmlns:cx7="http://schemas.microsoft.com/office/drawing/2016/5/13/chartex" xmlns:cx8="http://schemas.microsoft.com/office/drawing/2016/5/14/chartex" xmlns:mc="http://schemas.openxmlformats.org/markup-compatibility/2006" xmlns:aink="http://schemas.microsoft.com/office/drawing/2016/ink" xmlns:am3d="http://schemas.microsoft.com/office/drawing/2017/model3d" xmlns:o="urn:schemas-microsoft-com:office:office" xmlns:r="http://schemas.openxmlformats.org/officeDocument/2006/relationships" xmlns:m="http://schemas.openxmlformats.org/officeDocument/2006/math" xmlns:v="urn:schemas-microsoft-com:vml" xmlns:wp14="http://schemas.microsoft.com/office/word/2010/wordprocessingDrawing" xmlns:wp="http://schemas.openxmlformats.org/drawingml/2006/wordprocessingDrawing" xmlns:w10="urn:schemas-microsoft-com:office:word" xmlns:w="http://schemas.openxmlformats.org/wordprocessingml/2006/main" xmlns:w14="http://schemas.microsoft.com/office/word/2010/wordml" xmlns:w15="http://schemas.microsoft.com/office/word/2012/wordml" xmlns:w16cid="http://schemas.microsoft.com/office/word/2016/wordml/cid" xmlns:w16se="http://schemas.microsoft.com/office/word/2015/wordml/symex" xmlns:wpg="http://schemas.microsoft.com/office/word/2010/wordprocessingGroup" xmlns:wpi="http://schemas.microsoft.com/office/word/2010/wordprocessingInk" xmlns:wne="http://schemas.microsoft.com/office/word/2006/wordml" xmlns:wps="http://schemas.microsoft.com/office/word/2010/wordprocessingShape" mc:Ignorable="w14 w15 w16se w16cid wp14">
+<w:footnotes xmlns:wpc="http://schemas.microsoft.com/office/word/2010/wordprocessingCanvas" xmlns:cx="http://schemas.microsoft.com/office/drawing/2014/chartex" xmlns:cx1="http://schemas.microsoft.com/office/drawing/2015/9/8/chartex" xmlns:cx2="http://schemas.microsoft.com/office/drawing/2015/10/21/chartex" xmlns:cx3="http://schemas.microsoft.com/office/drawing/2016/5/9/chartex" xmlns:cx4="http://schemas.microsoft.com/office/drawing/2016/5/10/chartex" xmlns:cx5="http://schemas.microsoft.com/office/drawing/2016/5/11/chartex" xmlns:cx6="http://schemas.microsoft.com/office/drawing/2016/5/12/chartex" xmlns:cx7="http://schemas.microsoft.com/office/drawing/2016/5/13/chartex" xmlns:cx8="http://schemas.microsoft.com/office/drawing/2016/5/14/chartex" xmlns:mc="http://schemas.openxmlformats.org/markup-compatibility/2006" xmlns:aink="http://schemas.microsoft.com/office/drawing/2016/ink" xmlns:am3d="http://schemas.microsoft.com/office/drawing/2017/model3d" xmlns:o="urn:schemas-microsoft-com:office:office" xmlns:oel="http://schemas.microsoft.com/office/2019/extlst" xmlns:r="http://schemas.openxmlformats.org/officeDocument/2006/relationships" xmlns:m="http://schemas.openxmlformats.org/officeDocument/2006/math" xmlns:v="urn:schemas-microsoft-com:vml" xmlns:wp14="http://schemas.microsoft.com/office/word/2010/wordprocessingDrawing" xmlns:wp="http://schemas.openxmlformats.org/drawingml/2006/wordprocessingDrawing" xmlns:w10="urn:schemas-microsoft-com:office:word" xmlns:w="http://schemas.openxmlformats.org/wordprocessingml/2006/main" xmlns:w14="http://schemas.microsoft.com/office/word/2010/wordml" xmlns:w15="http://schemas.microsoft.com/office/word/2012/wordml" xmlns:w16cex="http://schemas.microsoft.com/office/word/2018/wordml/cex" xmlns:w16cid="http://schemas.microsoft.com/office/word/2016/wordml/cid" xmlns:w16="http://schemas.microsoft.com/office/word/2018/wordml" xmlns:w16sdtdh="http://schemas.microsoft.com/office/word/2020/wordml/sdtdatahash" xmlns:w16se="http://schemas.microsoft.com/office/word/2015/wordml/symex" xmlns:wpg="http://schemas.microsoft.com/office/word/2010/wordprocessingGroup" xmlns:wpi="http://schemas.microsoft.com/office/word/2010/wordprocessingInk" xmlns:wne="http://schemas.microsoft.com/office/word/2006/wordml" xmlns:wps="http://schemas.microsoft.com/office/word/2010/wordprocessingShape" mc:Ignorable="w14 w15 w16se w16cid w16 w16cex w16sdtdh wp14">
   <w:footnote w:type="separator" w:id="-1">
     <w:p>
       <w:pPr>
@@ -4631,7 +4265,7 @@
 </file>
 
 <file path=word/header1.xml><?xml version="1.0" encoding="utf-8"?>
-<w:hdr xmlns:wpc="http://schemas.microsoft.com/office/word/2010/wordprocessingCanvas" xmlns:cx="http://schemas.microsoft.com/office/drawing/2014/chartex" xmlns:cx1="http://schemas.microsoft.com/office/drawing/2015/9/8/chartex" xmlns:cx2="http://schemas.microsoft.com/office/drawing/2015/10/21/chartex" xmlns:cx3="http://schemas.microsoft.com/office/drawing/2016/5/9/chartex" xmlns:cx4="http://schemas.microsoft.com/office/drawing/2016/5/10/chartex" xmlns:cx5="http://schemas.microsoft.com/office/drawing/2016/5/11/chartex" xmlns:cx6="http://schemas.microsoft.com/office/drawing/2016/5/12/chartex" xmlns:cx7="http://schemas.microsoft.com/office/drawing/2016/5/13/chartex" xmlns:cx8="http://schemas.microsoft.com/office/drawing/2016/5/14/chartex" xmlns:mc="http://schemas.openxmlformats.org/markup-compatibility/2006" xmlns:aink="http://schemas.microsoft.com/office/drawing/2016/ink" xmlns:am3d="http://schemas.microsoft.com/office/drawing/2017/model3d" xmlns:o="urn:schemas-microsoft-com:office:office" xmlns:r="http://schemas.openxmlformats.org/officeDocument/2006/relationships" xmlns:m="http://schemas.openxmlformats.org/officeDocument/2006/math" xmlns:v="urn:schemas-microsoft-com:vml" xmlns:wp14="http://schemas.microsoft.com/office/word/2010/wordprocessingDrawing" xmlns:wp="http://schemas.openxmlformats.org/drawingml/2006/wordprocessingDrawing" xmlns:w10="urn:schemas-microsoft-com:office:word" xmlns:w="http://schemas.openxmlformats.org/wordprocessingml/2006/main" xmlns:w14="http://schemas.microsoft.com/office/word/2010/wordml" xmlns:w15="http://schemas.microsoft.com/office/word/2012/wordml" xmlns:w16cid="http://schemas.microsoft.com/office/word/2016/wordml/cid" xmlns:w16se="http://schemas.microsoft.com/office/word/2015/wordml/symex" xmlns:wpg="http://schemas.microsoft.com/office/word/2010/wordprocessingGroup" xmlns:wpi="http://schemas.microsoft.com/office/word/2010/wordprocessingInk" xmlns:wne="http://schemas.microsoft.com/office/word/2006/wordml" xmlns:wps="http://schemas.microsoft.com/office/word/2010/wordprocessingShape" mc:Ignorable="w14 w15 w16se w16cid wp14">
+<w:hdr xmlns:wpc="http://schemas.microsoft.com/office/word/2010/wordprocessingCanvas" xmlns:cx="http://schemas.microsoft.com/office/drawing/2014/chartex" xmlns:cx1="http://schemas.microsoft.com/office/drawing/2015/9/8/chartex" xmlns:cx2="http://schemas.microsoft.com/office/drawing/2015/10/21/chartex" xmlns:cx3="http://schemas.microsoft.com/office/drawing/2016/5/9/chartex" xmlns:cx4="http://schemas.microsoft.com/office/drawing/2016/5/10/chartex" xmlns:cx5="http://schemas.microsoft.com/office/drawing/2016/5/11/chartex" xmlns:cx6="http://schemas.microsoft.com/office/drawing/2016/5/12/chartex" xmlns:cx7="http://schemas.microsoft.com/office/drawing/2016/5/13/chartex" xmlns:cx8="http://schemas.microsoft.com/office/drawing/2016/5/14/chartex" xmlns:mc="http://schemas.openxmlformats.org/markup-compatibility/2006" xmlns:aink="http://schemas.microsoft.com/office/drawing/2016/ink" xmlns:am3d="http://schemas.microsoft.com/office/drawing/2017/model3d" xmlns:o="urn:schemas-microsoft-com:office:office" xmlns:oel="http://schemas.microsoft.com/office/2019/extlst" xmlns:r="http://schemas.openxmlformats.org/officeDocument/2006/relationships" xmlns:m="http://schemas.openxmlformats.org/officeDocument/2006/math" xmlns:v="urn:schemas-microsoft-com:vml" xmlns:wp14="http://schemas.microsoft.com/office/word/2010/wordprocessingDrawing" xmlns:wp="http://schemas.openxmlformats.org/drawingml/2006/wordprocessingDrawing" xmlns:w10="urn:schemas-microsoft-com:office:word" xmlns:w="http://schemas.openxmlformats.org/wordprocessingml/2006/main" xmlns:w14="http://schemas.microsoft.com/office/word/2010/wordml" xmlns:w15="http://schemas.microsoft.com/office/word/2012/wordml" xmlns:w16cex="http://schemas.microsoft.com/office/word/2018/wordml/cex" xmlns:w16cid="http://schemas.microsoft.com/office/word/2016/wordml/cid" xmlns:w16="http://schemas.microsoft.com/office/word/2018/wordml" xmlns:w16sdtdh="http://schemas.microsoft.com/office/word/2020/wordml/sdtdatahash" xmlns:w16se="http://schemas.microsoft.com/office/word/2015/wordml/symex" xmlns:wpg="http://schemas.microsoft.com/office/word/2010/wordprocessingGroup" xmlns:wpi="http://schemas.microsoft.com/office/word/2010/wordprocessingInk" xmlns:wne="http://schemas.microsoft.com/office/word/2006/wordml" xmlns:wps="http://schemas.microsoft.com/office/word/2010/wordprocessingShape" mc:Ignorable="w14 w15 w16se w16cid w16 w16cex w16sdtdh wp14">
   <w:p>
     <w:pPr>
       <w:pStyle w:val="Header"/>
@@ -4687,7 +4321,7 @@
 </file>
 
 <file path=word/numbering.xml><?xml version="1.0" encoding="utf-8"?>
-<w:numbering xmlns:wpc="http://schemas.microsoft.com/office/word/2010/wordprocessingCanvas" xmlns:cx="http://schemas.microsoft.com/office/drawing/2014/chartex" xmlns:cx1="http://schemas.microsoft.com/office/drawing/2015/9/8/chartex" xmlns:cx2="http://schemas.microsoft.com/office/drawing/2015/10/21/chartex" xmlns:cx3="http://schemas.microsoft.com/office/drawing/2016/5/9/chartex" xmlns:cx4="http://schemas.microsoft.com/office/drawing/2016/5/10/chartex" xmlns:cx5="http://schemas.microsoft.com/office/drawing/2016/5/11/chartex" xmlns:cx6="http://schemas.microsoft.com/office/drawing/2016/5/12/chartex" xmlns:cx7="http://schemas.microsoft.com/office/drawing/2016/5/13/chartex" xmlns:cx8="http://schemas.microsoft.com/office/drawing/2016/5/14/chartex" xmlns:mc="http://schemas.openxmlformats.org/markup-compatibility/2006" xmlns:aink="http://schemas.microsoft.com/office/drawing/2016/ink" xmlns:am3d="http://schemas.microsoft.com/office/drawing/2017/model3d" xmlns:o="urn:schemas-microsoft-com:office:office" xmlns:r="http://schemas.openxmlformats.org/officeDocument/2006/relationships" xmlns:m="http://schemas.openxmlformats.org/officeDocument/2006/math" xmlns:v="urn:schemas-microsoft-com:vml" xmlns:wp14="http://schemas.microsoft.com/office/word/2010/wordprocessingDrawing" xmlns:wp="http://schemas.openxmlformats.org/drawingml/2006/wordprocessingDrawing" xmlns:w10="urn:schemas-microsoft-com:office:word" xmlns:w="http://schemas.openxmlformats.org/wordprocessingml/2006/main" xmlns:w14="http://schemas.microsoft.com/office/word/2010/wordml" xmlns:w15="http://schemas.microsoft.com/office/word/2012/wordml" xmlns:w16cid="http://schemas.microsoft.com/office/word/2016/wordml/cid" xmlns:w16se="http://schemas.microsoft.com/office/word/2015/wordml/symex" xmlns:wpg="http://schemas.microsoft.com/office/word/2010/wordprocessingGroup" xmlns:wpi="http://schemas.microsoft.com/office/word/2010/wordprocessingInk" xmlns:wne="http://schemas.microsoft.com/office/word/2006/wordml" xmlns:wps="http://schemas.microsoft.com/office/word/2010/wordprocessingShape" mc:Ignorable="w14 w15 w16se w16cid wp14">
+<w:numbering xmlns:wpc="http://schemas.microsoft.com/office/word/2010/wordprocessingCanvas" xmlns:cx="http://schemas.microsoft.com/office/drawing/2014/chartex" xmlns:cx1="http://schemas.microsoft.com/office/drawing/2015/9/8/chartex" xmlns:cx2="http://schemas.microsoft.com/office/drawing/2015/10/21/chartex" xmlns:cx3="http://schemas.microsoft.com/office/drawing/2016/5/9/chartex" xmlns:cx4="http://schemas.microsoft.com/office/drawing/2016/5/10/chartex" xmlns:cx5="http://schemas.microsoft.com/office/drawing/2016/5/11/chartex" xmlns:cx6="http://schemas.microsoft.com/office/drawing/2016/5/12/chartex" xmlns:cx7="http://schemas.microsoft.com/office/drawing/2016/5/13/chartex" xmlns:cx8="http://schemas.microsoft.com/office/drawing/2016/5/14/chartex" xmlns:mc="http://schemas.openxmlformats.org/markup-compatibility/2006" xmlns:aink="http://schemas.microsoft.com/office/drawing/2016/ink" xmlns:am3d="http://schemas.microsoft.com/office/drawing/2017/model3d" xmlns:o="urn:schemas-microsoft-com:office:office" xmlns:oel="http://schemas.microsoft.com/office/2019/extlst" xmlns:r="http://schemas.openxmlformats.org/officeDocument/2006/relationships" xmlns:m="http://schemas.openxmlformats.org/officeDocument/2006/math" xmlns:v="urn:schemas-microsoft-com:vml" xmlns:wp14="http://schemas.microsoft.com/office/word/2010/wordprocessingDrawing" xmlns:wp="http://schemas.openxmlformats.org/drawingml/2006/wordprocessingDrawing" xmlns:w10="urn:schemas-microsoft-com:office:word" xmlns:w="http://schemas.openxmlformats.org/wordprocessingml/2006/main" xmlns:w14="http://schemas.microsoft.com/office/word/2010/wordml" xmlns:w15="http://schemas.microsoft.com/office/word/2012/wordml" xmlns:w16cex="http://schemas.microsoft.com/office/word/2018/wordml/cex" xmlns:w16cid="http://schemas.microsoft.com/office/word/2016/wordml/cid" xmlns:w16="http://schemas.microsoft.com/office/word/2018/wordml" xmlns:w16sdtdh="http://schemas.microsoft.com/office/word/2020/wordml/sdtdatahash" xmlns:w16se="http://schemas.microsoft.com/office/word/2015/wordml/symex" xmlns:wpg="http://schemas.microsoft.com/office/word/2010/wordprocessingGroup" xmlns:wpi="http://schemas.microsoft.com/office/word/2010/wordprocessingInk" xmlns:wne="http://schemas.microsoft.com/office/word/2006/wordml" xmlns:wps="http://schemas.microsoft.com/office/word/2010/wordprocessingShape" mc:Ignorable="w14 w15 w16se w16cid w16 w16cex w16sdtdh wp14">
   <w:abstractNum w:abstractNumId="0" w15:restartNumberingAfterBreak="0">
     <w:nsid w:val="03992D2E"/>
     <w:multiLevelType w:val="hybridMultilevel"/>
@@ -8597,119 +8231,119 @@
       </w:rPr>
     </w:lvl>
   </w:abstractNum>
-  <w:num w:numId="1">
+  <w:num w:numId="1" w16cid:durableId="1208419288">
     <w:abstractNumId w:val="33"/>
   </w:num>
-  <w:num w:numId="2">
+  <w:num w:numId="2" w16cid:durableId="91246184">
     <w:abstractNumId w:val="0"/>
   </w:num>
-  <w:num w:numId="3">
+  <w:num w:numId="3" w16cid:durableId="2007517258">
     <w:abstractNumId w:val="24"/>
   </w:num>
-  <w:num w:numId="4">
+  <w:num w:numId="4" w16cid:durableId="1123425896">
     <w:abstractNumId w:val="11"/>
   </w:num>
-  <w:num w:numId="5">
+  <w:num w:numId="5" w16cid:durableId="1329139578">
     <w:abstractNumId w:val="7"/>
   </w:num>
-  <w:num w:numId="6">
+  <w:num w:numId="6" w16cid:durableId="1995060616">
     <w:abstractNumId w:val="30"/>
   </w:num>
-  <w:num w:numId="7">
+  <w:num w:numId="7" w16cid:durableId="205414783">
     <w:abstractNumId w:val="12"/>
   </w:num>
-  <w:num w:numId="8">
+  <w:num w:numId="8" w16cid:durableId="1837529176">
     <w:abstractNumId w:val="2"/>
   </w:num>
-  <w:num w:numId="9">
+  <w:num w:numId="9" w16cid:durableId="1065224659">
     <w:abstractNumId w:val="9"/>
   </w:num>
-  <w:num w:numId="10">
+  <w:num w:numId="10" w16cid:durableId="491063996">
     <w:abstractNumId w:val="28"/>
   </w:num>
-  <w:num w:numId="11">
+  <w:num w:numId="11" w16cid:durableId="1466921681">
     <w:abstractNumId w:val="18"/>
   </w:num>
-  <w:num w:numId="12">
+  <w:num w:numId="12" w16cid:durableId="1975526180">
     <w:abstractNumId w:val="21"/>
   </w:num>
-  <w:num w:numId="13">
+  <w:num w:numId="13" w16cid:durableId="302587852">
     <w:abstractNumId w:val="22"/>
   </w:num>
-  <w:num w:numId="14">
+  <w:num w:numId="14" w16cid:durableId="1960985834">
     <w:abstractNumId w:val="13"/>
   </w:num>
-  <w:num w:numId="15">
+  <w:num w:numId="15" w16cid:durableId="649480735">
     <w:abstractNumId w:val="23"/>
   </w:num>
-  <w:num w:numId="16">
+  <w:num w:numId="16" w16cid:durableId="1133596523">
     <w:abstractNumId w:val="26"/>
   </w:num>
-  <w:num w:numId="17">
+  <w:num w:numId="17" w16cid:durableId="2006396736">
     <w:abstractNumId w:val="5"/>
   </w:num>
-  <w:num w:numId="18">
+  <w:num w:numId="18" w16cid:durableId="559754466">
     <w:abstractNumId w:val="19"/>
   </w:num>
-  <w:num w:numId="19">
+  <w:num w:numId="19" w16cid:durableId="1235749144">
     <w:abstractNumId w:val="27"/>
   </w:num>
-  <w:num w:numId="20">
+  <w:num w:numId="20" w16cid:durableId="458650249">
     <w:abstractNumId w:val="4"/>
   </w:num>
-  <w:num w:numId="21">
+  <w:num w:numId="21" w16cid:durableId="1437677741">
     <w:abstractNumId w:val="32"/>
   </w:num>
-  <w:num w:numId="22">
+  <w:num w:numId="22" w16cid:durableId="1790969115">
     <w:abstractNumId w:val="8"/>
   </w:num>
-  <w:num w:numId="23">
+  <w:num w:numId="23" w16cid:durableId="1606768765">
     <w:abstractNumId w:val="20"/>
   </w:num>
-  <w:num w:numId="24">
+  <w:num w:numId="24" w16cid:durableId="1266958423">
     <w:abstractNumId w:val="1"/>
   </w:num>
-  <w:num w:numId="25">
+  <w:num w:numId="25" w16cid:durableId="724716512">
     <w:abstractNumId w:val="35"/>
   </w:num>
-  <w:num w:numId="26">
+  <w:num w:numId="26" w16cid:durableId="1206714725">
     <w:abstractNumId w:val="31"/>
   </w:num>
-  <w:num w:numId="27">
+  <w:num w:numId="27" w16cid:durableId="208802822">
     <w:abstractNumId w:val="17"/>
   </w:num>
-  <w:num w:numId="28">
+  <w:num w:numId="28" w16cid:durableId="643049387">
     <w:abstractNumId w:val="16"/>
   </w:num>
-  <w:num w:numId="29">
+  <w:num w:numId="29" w16cid:durableId="1310016844">
     <w:abstractNumId w:val="14"/>
   </w:num>
-  <w:num w:numId="30">
+  <w:num w:numId="30" w16cid:durableId="352807927">
     <w:abstractNumId w:val="25"/>
   </w:num>
-  <w:num w:numId="31">
+  <w:num w:numId="31" w16cid:durableId="1051540491">
     <w:abstractNumId w:val="15"/>
   </w:num>
-  <w:num w:numId="32">
+  <w:num w:numId="32" w16cid:durableId="2089419269">
     <w:abstractNumId w:val="10"/>
   </w:num>
-  <w:num w:numId="33">
+  <w:num w:numId="33" w16cid:durableId="1224025819">
     <w:abstractNumId w:val="29"/>
   </w:num>
-  <w:num w:numId="34">
+  <w:num w:numId="34" w16cid:durableId="1317146208">
     <w:abstractNumId w:val="6"/>
   </w:num>
-  <w:num w:numId="35">
+  <w:num w:numId="35" w16cid:durableId="746418686">
     <w:abstractNumId w:val="34"/>
   </w:num>
-  <w:num w:numId="36">
+  <w:num w:numId="36" w16cid:durableId="1045906740">
     <w:abstractNumId w:val="3"/>
   </w:num>
 </w:numbering>
 </file>
 
 <file path=word/styles.xml><?xml version="1.0" encoding="utf-8"?>
-<w:styles xmlns:mc="http://schemas.openxmlformats.org/markup-compatibility/2006" xmlns:r="http://schemas.openxmlformats.org/officeDocument/2006/relationships" xmlns:w="http://schemas.openxmlformats.org/wordprocessingml/2006/main" xmlns:w14="http://schemas.microsoft.com/office/word/2010/wordml" xmlns:w15="http://schemas.microsoft.com/office/word/2012/wordml" xmlns:w16cid="http://schemas.microsoft.com/office/word/2016/wordml/cid" xmlns:w16se="http://schemas.microsoft.com/office/word/2015/wordml/symex" mc:Ignorable="w14 w15 w16se w16cid">
+<w:styles xmlns:mc="http://schemas.openxmlformats.org/markup-compatibility/2006" xmlns:r="http://schemas.openxmlformats.org/officeDocument/2006/relationships" xmlns:w="http://schemas.openxmlformats.org/wordprocessingml/2006/main" xmlns:w14="http://schemas.microsoft.com/office/word/2010/wordml" xmlns:w15="http://schemas.microsoft.com/office/word/2012/wordml" xmlns:w16cex="http://schemas.microsoft.com/office/word/2018/wordml/cex" xmlns:w16cid="http://schemas.microsoft.com/office/word/2016/wordml/cid" xmlns:w16="http://schemas.microsoft.com/office/word/2018/wordml" xmlns:w16sdtdh="http://schemas.microsoft.com/office/word/2020/wordml/sdtdatahash" xmlns:w16se="http://schemas.microsoft.com/office/word/2015/wordml/symex" mc:Ignorable="w14 w15 w16se w16cid w16 w16cex w16sdtdh">
   <w:docDefaults>
     <w:rPrDefault>
       <w:rPr>
@@ -8831,6 +8465,7 @@
     <w:lsdException w:name="HTML Sample" w:semiHidden="1" w:unhideWhenUsed="1"/>
     <w:lsdException w:name="HTML Typewriter" w:semiHidden="1" w:unhideWhenUsed="1"/>
     <w:lsdException w:name="HTML Variable" w:semiHidden="1" w:unhideWhenUsed="1"/>
+    <w:lsdException w:name="Normal Table" w:semiHidden="1" w:unhideWhenUsed="1"/>
     <w:lsdException w:name="annotation subject" w:semiHidden="1" w:unhideWhenUsed="1"/>
     <w:lsdException w:name="No List" w:semiHidden="1" w:unhideWhenUsed="1"/>
     <w:lsdException w:name="Outline List 1" w:semiHidden="1" w:unhideWhenUsed="1"/>
@@ -8877,8 +8512,10 @@
     <w:lsdException w:name="Table Subtle 2" w:semiHidden="1" w:unhideWhenUsed="1"/>
     <w:lsdException w:name="Table Web 1" w:semiHidden="1" w:unhideWhenUsed="1"/>
     <w:lsdException w:name="Table Web 2" w:semiHidden="1" w:unhideWhenUsed="1"/>
+    <w:lsdException w:name="Table Web 3" w:semiHidden="1" w:unhideWhenUsed="1"/>
     <w:lsdException w:name="Balloon Text" w:semiHidden="1" w:unhideWhenUsed="1"/>
     <w:lsdException w:name="Table Grid" w:uiPriority="59"/>
+    <w:lsdException w:name="Table Theme" w:semiHidden="1" w:unhideWhenUsed="1"/>
     <w:lsdException w:name="Placeholder Text" w:semiHidden="1"/>
     <w:lsdException w:name="No Spacing" w:uiPriority="1" w:qFormat="1"/>
     <w:lsdException w:name="Light Shading" w:uiPriority="60"/>
@@ -9173,6 +8810,7 @@
   <w:style w:type="character" w:default="1" w:styleId="DefaultParagraphFont">
     <w:name w:val="Default Paragraph Font"/>
     <w:uiPriority w:val="1"/>
+    <w:semiHidden/>
     <w:unhideWhenUsed/>
   </w:style>
   <w:style w:type="table" w:default="1" w:styleId="TableNormal">
@@ -10165,7 +9803,6 @@
       <w:rFonts w:ascii="Times New Roman" w:eastAsia="Times New Roman" w:hAnsi="Times New Roman" w:cs="Times New Roman"/>
       <w:sz w:val="24"/>
       <w:szCs w:val="24"/>
-      <w:lang/>
     </w:rPr>
   </w:style>
   <w:style w:type="character" w:styleId="Strong">
@@ -10494,12 +10131,21 @@
 </file>
 
 <file path=customXml/item1.xml><?xml version="1.0" encoding="utf-8"?>
+<?mso-contentType ?>
+<FormTemplates xmlns="http://schemas.microsoft.com/sharepoint/v3/contenttype/forms">
+  <Display>DocumentLibraryForm</Display>
+  <Edit>DocumentLibraryForm</Edit>
+  <New>DocumentLibraryForm</New>
+</FormTemplates>
+</file>
+
+<file path=customXml/item2.xml><?xml version="1.0" encoding="utf-8"?>
 <b:Sources xmlns:b="http://schemas.openxmlformats.org/officeDocument/2006/bibliography" xmlns="http://schemas.openxmlformats.org/officeDocument/2006/bibliography" SelectedStyle="\APA.XSL" StyleName="APA Fifth Edition"/>
 </file>
 
-<file path=customXml/item2.xml><?xml version="1.0" encoding="utf-8"?>
-<ct:contentTypeSchema xmlns:ct="http://schemas.microsoft.com/office/2006/metadata/contentType" xmlns:ma="http://schemas.microsoft.com/office/2006/metadata/properties/metaAttributes" ct:_="" ma:_="" ma:contentTypeName="Document" ma:contentTypeID="0x010100A0B9F8B3991C594AB7A558D53E9A462C" ma:contentTypeVersion="13" ma:contentTypeDescription="Create a new document." ma:contentTypeScope="" ma:versionID="933955d8f081e12cb87b134a0e779cf0">
-  <xsd:schema xmlns:xsd="http://www.w3.org/2001/XMLSchema" xmlns:xs="http://www.w3.org/2001/XMLSchema" xmlns:p="http://schemas.microsoft.com/office/2006/metadata/properties" xmlns:ns2="1c853891-79e1-4665-8425-27cfb243d1fd" xmlns:ns3="c8f11c67-c3b6-4b83-8087-70e71e9ec41f" targetNamespace="http://schemas.microsoft.com/office/2006/metadata/properties" ma:root="true" ma:fieldsID="4c60842fcf194f8ef6378e3100f4700a" ns2:_="" ns3:_="">
+<file path=customXml/item3.xml><?xml version="1.0" encoding="utf-8"?>
+<ct:contentTypeSchema xmlns:ct="http://schemas.microsoft.com/office/2006/metadata/contentType" xmlns:ma="http://schemas.microsoft.com/office/2006/metadata/properties/metaAttributes" ct:_="" ma:_="" ma:contentTypeName="Document" ma:contentTypeID="0x010100A0B9F8B3991C594AB7A558D53E9A462C" ma:contentTypeVersion="16" ma:contentTypeDescription="Create a new document." ma:contentTypeScope="" ma:versionID="94f7033f07b48140e4e9e407db379254">
+  <xsd:schema xmlns:xsd="http://www.w3.org/2001/XMLSchema" xmlns:xs="http://www.w3.org/2001/XMLSchema" xmlns:p="http://schemas.microsoft.com/office/2006/metadata/properties" xmlns:ns2="1c853891-79e1-4665-8425-27cfb243d1fd" xmlns:ns3="c8f11c67-c3b6-4b83-8087-70e71e9ec41f" targetNamespace="http://schemas.microsoft.com/office/2006/metadata/properties" ma:root="true" ma:fieldsID="51e63efaace8fc189d6558b857620248" ns2:_="" ns3:_="">
     <xsd:import namespace="1c853891-79e1-4665-8425-27cfb243d1fd"/>
     <xsd:import namespace="c8f11c67-c3b6-4b83-8087-70e71e9ec41f"/>
     <xsd:element name="properties">
@@ -10521,6 +10167,8 @@
                 <xsd:element ref="ns2:MediaServiceAutoKeyPoints" minOccurs="0"/>
                 <xsd:element ref="ns2:MediaServiceKeyPoints" minOccurs="0"/>
                 <xsd:element ref="ns2:MediaLengthInSeconds" minOccurs="0"/>
+                <xsd:element ref="ns2:lcf76f155ced4ddcb4097134ff3c332f" minOccurs="0"/>
+                <xsd:element ref="ns3:TaxCatchAll" minOccurs="0"/>
               </xsd:all>
             </xsd:complexType>
           </xsd:element>
@@ -10590,6 +10238,13 @@
         <xsd:restriction base="dms:Unknown"/>
       </xsd:simpleType>
     </xsd:element>
+    <xsd:element name="lcf76f155ced4ddcb4097134ff3c332f" ma:index="22" nillable="true" ma:taxonomy="true" ma:internalName="lcf76f155ced4ddcb4097134ff3c332f" ma:taxonomyFieldName="MediaServiceImageTags" ma:displayName="Image Tags" ma:readOnly="false" ma:fieldId="{5cf76f15-5ced-4ddc-b409-7134ff3c332f}" ma:taxonomyMulti="true" ma:sspId="55958d9d-b972-40cf-abaf-fbc3505d5eda" ma:termSetId="09814cd3-568e-fe90-9814-8d621ff8fb84" ma:anchorId="fba54fb3-c3e1-fe81-a776-ca4b69148c4d" ma:open="true" ma:isKeyword="false">
+      <xsd:complexType>
+        <xsd:sequence>
+          <xsd:element ref="pc:Terms" minOccurs="0" maxOccurs="1"/>
+        </xsd:sequence>
+      </xsd:complexType>
+    </xsd:element>
   </xsd:schema>
   <xsd:schema xmlns:xsd="http://www.w3.org/2001/XMLSchema" xmlns:xs="http://www.w3.org/2001/XMLSchema" xmlns:dms="http://schemas.microsoft.com/office/2006/documentManagement/types" xmlns:pc="http://schemas.microsoft.com/office/infopath/2007/PartnerControls" targetNamespace="c8f11c67-c3b6-4b83-8087-70e71e9ec41f" elementFormDefault="qualified">
     <xsd:import namespace="http://schemas.microsoft.com/office/2006/documentManagement/types"/>
@@ -10619,6 +10274,17 @@
           <xsd:maxLength value="255"/>
         </xsd:restriction>
       </xsd:simpleType>
+    </xsd:element>
+    <xsd:element name="TaxCatchAll" ma:index="23" nillable="true" ma:displayName="Taxonomy Catch All Column" ma:hidden="true" ma:list="{965b0f2e-68b2-45e7-8293-65271e337cba}" ma:internalName="TaxCatchAll" ma:showField="CatchAllData" ma:web="c8f11c67-c3b6-4b83-8087-70e71e9ec41f">
+      <xsd:complexType>
+        <xsd:complexContent>
+          <xsd:extension base="dms:MultiChoiceLookup">
+            <xsd:sequence>
+              <xsd:element name="Value" type="dms:Lookup" maxOccurs="unbounded" minOccurs="0" nillable="true"/>
+            </xsd:sequence>
+          </xsd:extension>
+        </xsd:complexContent>
+      </xsd:complexType>
     </xsd:element>
   </xsd:schema>
   <xsd:schema xmlns="http://schemas.openxmlformats.org/package/2006/metadata/core-properties" xmlns:xsd="http://www.w3.org/2001/XMLSchema" xmlns:xsi="http://www.w3.org/2001/XMLSchema-instance" xmlns:dc="http://purl.org/dc/elements/1.1/" xmlns:dcterms="http://purl.org/dc/terms/" xmlns:odoc="http://schemas.microsoft.com/internal/obd" targetNamespace="http://schemas.openxmlformats.org/package/2006/metadata/core-properties" elementFormDefault="qualified" attributeFormDefault="unqualified" blockDefault="#all">
@@ -10720,22 +10386,26 @@
 </ct:contentTypeSchema>
 </file>
 
-<file path=customXml/item3.xml><?xml version="1.0" encoding="utf-8"?>
-<?mso-contentType ?>
-<FormTemplates xmlns="http://schemas.microsoft.com/sharepoint/v3/contenttype/forms">
-  <Display>DocumentLibraryForm</Display>
-  <Edit>DocumentLibraryForm</Edit>
-  <New>DocumentLibraryForm</New>
-</FormTemplates>
-</file>
-
 <file path=customXml/item4.xml><?xml version="1.0" encoding="utf-8"?>
 <p:properties xmlns:p="http://schemas.microsoft.com/office/2006/metadata/properties" xmlns:xsi="http://www.w3.org/2001/XMLSchema-instance" xmlns:pc="http://schemas.microsoft.com/office/infopath/2007/PartnerControls">
-  <documentManagement/>
+  <documentManagement>
+    <lcf76f155ced4ddcb4097134ff3c332f xmlns="1c853891-79e1-4665-8425-27cfb243d1fd">
+      <Terms xmlns="http://schemas.microsoft.com/office/infopath/2007/PartnerControls"/>
+    </lcf76f155ced4ddcb4097134ff3c332f>
+    <TaxCatchAll xmlns="c8f11c67-c3b6-4b83-8087-70e71e9ec41f" xsi:nil="true"/>
+  </documentManagement>
 </p:properties>
 </file>
 
 <file path=customXml/itemProps1.xml><?xml version="1.0" encoding="utf-8"?>
+<ds:datastoreItem xmlns:ds="http://schemas.openxmlformats.org/officeDocument/2006/customXml" ds:itemID="{3932C438-9C41-49D1-B59C-686E9D6883F7}">
+  <ds:schemaRefs>
+    <ds:schemaRef ds:uri="http://schemas.microsoft.com/sharepoint/v3/contenttype/forms"/>
+  </ds:schemaRefs>
+</ds:datastoreItem>
+</file>
+
+<file path=customXml/itemProps2.xml><?xml version="1.0" encoding="utf-8"?>
 <ds:datastoreItem xmlns:ds="http://schemas.openxmlformats.org/officeDocument/2006/customXml" ds:itemID="{80124150-9849-4160-B278-371BB4E0386C}">
   <ds:schemaRefs>
     <ds:schemaRef ds:uri="http://schemas.openxmlformats.org/officeDocument/2006/bibliography"/>
@@ -10743,14 +10413,32 @@
 </ds:datastoreItem>
 </file>
 
-<file path=customXml/itemProps2.xml><?xml version="1.0" encoding="utf-8"?>
-<ds:datastoreItem xmlns:ds="http://schemas.openxmlformats.org/officeDocument/2006/customXml" ds:itemID="{0FAE951C-30BD-4E42-9B2D-4CC3F78680D1}"/>
-</file>
-
 <file path=customXml/itemProps3.xml><?xml version="1.0" encoding="utf-8"?>
-<ds:datastoreItem xmlns:ds="http://schemas.openxmlformats.org/officeDocument/2006/customXml" ds:itemID="{3932C438-9C41-49D1-B59C-686E9D6883F7}"/>
+<ds:datastoreItem xmlns:ds="http://schemas.openxmlformats.org/officeDocument/2006/customXml" ds:itemID="{9506FC09-4869-4B25-8F41-AAF484BEBBC1}">
+  <ds:schemaRefs>
+    <ds:schemaRef ds:uri="http://schemas.microsoft.com/office/2006/metadata/contentType"/>
+    <ds:schemaRef ds:uri="http://schemas.microsoft.com/office/2006/metadata/properties/metaAttributes"/>
+    <ds:schemaRef ds:uri="http://www.w3.org/2001/XMLSchema"/>
+    <ds:schemaRef ds:uri="http://schemas.microsoft.com/office/2006/metadata/properties"/>
+    <ds:schemaRef ds:uri="1c853891-79e1-4665-8425-27cfb243d1fd"/>
+    <ds:schemaRef ds:uri="c8f11c67-c3b6-4b83-8087-70e71e9ec41f"/>
+    <ds:schemaRef ds:uri="http://schemas.microsoft.com/office/2006/documentManagement/types"/>
+    <ds:schemaRef ds:uri="http://schemas.microsoft.com/office/infopath/2007/PartnerControls"/>
+    <ds:schemaRef ds:uri="http://schemas.openxmlformats.org/package/2006/metadata/core-properties"/>
+    <ds:schemaRef ds:uri="http://purl.org/dc/elements/1.1/"/>
+    <ds:schemaRef ds:uri="http://purl.org/dc/terms/"/>
+    <ds:schemaRef ds:uri="http://schemas.microsoft.com/internal/obd"/>
+  </ds:schemaRefs>
+</ds:datastoreItem>
 </file>
 
 <file path=customXml/itemProps4.xml><?xml version="1.0" encoding="utf-8"?>
-<ds:datastoreItem xmlns:ds="http://schemas.openxmlformats.org/officeDocument/2006/customXml" ds:itemID="{38A853A6-D20F-4622-9A05-5A31A4444452}"/>
+<ds:datastoreItem xmlns:ds="http://schemas.openxmlformats.org/officeDocument/2006/customXml" ds:itemID="{38A853A6-D20F-4622-9A05-5A31A4444452}">
+  <ds:schemaRefs>
+    <ds:schemaRef ds:uri="http://schemas.microsoft.com/office/2006/metadata/properties"/>
+    <ds:schemaRef ds:uri="http://schemas.microsoft.com/office/infopath/2007/PartnerControls"/>
+    <ds:schemaRef ds:uri="1c853891-79e1-4665-8425-27cfb243d1fd"/>
+    <ds:schemaRef ds:uri="c8f11c67-c3b6-4b83-8087-70e71e9ec41f"/>
+  </ds:schemaRefs>
+</ds:datastoreItem>
 </file>
</xml_diff>